<commit_message>
Edit de word doc to add the class RandomGenerator diagram and info
</commit_message>
<xml_diff>
--- a/team-activity.docx
+++ b/team-activity.docx
@@ -58,17 +58,7 @@
           <w:szCs w:val="28"/>
           <w:lang w:val="en-US"/>
         </w:rPr>
-        <w:t xml:space="preserve">Class: </w:t>
-      </w:r>
-      <w:r>
-        <w:rPr>
-          <w:i/>
-          <w:iCs/>
-          <w:sz w:val="28"/>
-          <w:szCs w:val="28"/>
-          <w:lang w:val="en-US"/>
-        </w:rPr>
-        <w:t>Video</w:t>
+        <w:t>Class: Video</w:t>
       </w:r>
     </w:p>
     <w:p>
@@ -216,13 +206,7 @@
         <w:rPr>
           <w:lang w:val="en-US"/>
         </w:rPr>
-        <w:t xml:space="preserve"> </w:t>
-      </w:r>
-      <w:r>
-        <w:rPr>
-          <w:lang w:val="en-US"/>
-        </w:rPr>
-        <w:t>had</w:t>
+        <w:t xml:space="preserve"> had</w:t>
       </w:r>
       <w:r>
         <w:rPr>
@@ -830,13 +814,7 @@
                               <w:rPr>
                                 <w:lang w:val="en-US"/>
                               </w:rPr>
-                              <w:t>)</w:t>
-                            </w:r>
-                            <w:r>
-                              <w:rPr>
-                                <w:lang w:val="en-US"/>
-                              </w:rPr>
-                              <w:t xml:space="preserve"> : string</w:t>
+                              <w:t>) : string</w:t>
                             </w:r>
                           </w:p>
                           <w:p>
@@ -1110,13 +1088,7 @@
                         <w:rPr>
                           <w:lang w:val="en-US"/>
                         </w:rPr>
-                        <w:t>)</w:t>
-                      </w:r>
-                      <w:r>
-                        <w:rPr>
-                          <w:lang w:val="en-US"/>
-                        </w:rPr>
-                        <w:t xml:space="preserve"> : string</w:t>
+                        <w:t>) : string</w:t>
                       </w:r>
                     </w:p>
                     <w:p>
@@ -1317,27 +1289,21 @@
                               <w:rPr>
                                 <w:lang w:val="en-US"/>
                               </w:rPr>
+                              <w:t xml:space="preserve"> :</w:t>
+                            </w:r>
+                            <w:proofErr w:type="gramEnd"/>
+                            <w:r>
+                              <w:rPr>
+                                <w:lang w:val="en-US"/>
+                              </w:rPr>
+                              <w:t xml:space="preserve"> string</w:t>
+                            </w:r>
+                            <w:r>
+                              <w:rPr>
+                                <w:lang w:val="en-US"/>
+                              </w:rPr>
                               <w:t xml:space="preserve"> </w:t>
                             </w:r>
-                            <w:r>
-                              <w:rPr>
-                                <w:lang w:val="en-US"/>
-                              </w:rPr>
-                              <w:t>:</w:t>
-                            </w:r>
-                            <w:proofErr w:type="gramEnd"/>
-                            <w:r>
-                              <w:rPr>
-                                <w:lang w:val="en-US"/>
-                              </w:rPr>
-                              <w:t xml:space="preserve"> string</w:t>
-                            </w:r>
-                            <w:r>
-                              <w:rPr>
-                                <w:lang w:val="en-US"/>
-                              </w:rPr>
-                              <w:t xml:space="preserve"> </w:t>
-                            </w:r>
                           </w:p>
                           <w:p>
                             <w:pPr>
@@ -1357,13 +1323,7 @@
                               <w:rPr>
                                 <w:lang w:val="en-US"/>
                               </w:rPr>
-                              <w:t>comment</w:t>
-                            </w:r>
-                            <w:r>
-                              <w:rPr>
-                                <w:lang w:val="en-US"/>
-                              </w:rPr>
-                              <w:t xml:space="preserve"> :</w:t>
+                              <w:t>comment :</w:t>
                             </w:r>
                             <w:proofErr w:type="gramEnd"/>
                             <w:r>
@@ -1451,28 +1411,32 @@
                           <w:p>
                             <w:pPr>
                               <w:spacing w:after="0" w:line="276" w:lineRule="auto"/>
+                              <w:rPr>
+                                <w:lang w:val="en-US"/>
+                              </w:rPr>
                             </w:pPr>
                             <w:proofErr w:type="spellStart"/>
                             <w:proofErr w:type="gramStart"/>
                             <w:r>
+                              <w:rPr>
+                                <w:lang w:val="en-US"/>
+                              </w:rPr>
                               <w:t>DisplayComment</w:t>
                             </w:r>
                             <w:proofErr w:type="spellEnd"/>
                             <w:r>
+                              <w:rPr>
+                                <w:lang w:val="en-US"/>
+                              </w:rPr>
                               <w:t>(</w:t>
                             </w:r>
                             <w:proofErr w:type="gramEnd"/>
                             <w:r>
-                              <w:t>)</w:t>
-                            </w:r>
-                            <w:r>
-                              <w:t xml:space="preserve"> : </w:t>
-                            </w:r>
-                            <w:proofErr w:type="spellStart"/>
-                            <w:r>
-                              <w:t>void</w:t>
-                            </w:r>
-                            <w:proofErr w:type="spellEnd"/>
+                              <w:rPr>
+                                <w:lang w:val="en-US"/>
+                              </w:rPr>
+                              <w:t>) : void</w:t>
+                            </w:r>
                           </w:p>
                           <w:p>
                             <w:pPr>
@@ -1683,27 +1647,21 @@
                         <w:rPr>
                           <w:lang w:val="en-US"/>
                         </w:rPr>
+                        <w:t xml:space="preserve"> :</w:t>
+                      </w:r>
+                      <w:proofErr w:type="gramEnd"/>
+                      <w:r>
+                        <w:rPr>
+                          <w:lang w:val="en-US"/>
+                        </w:rPr>
+                        <w:t xml:space="preserve"> string</w:t>
+                      </w:r>
+                      <w:r>
+                        <w:rPr>
+                          <w:lang w:val="en-US"/>
+                        </w:rPr>
                         <w:t xml:space="preserve"> </w:t>
                       </w:r>
-                      <w:r>
-                        <w:rPr>
-                          <w:lang w:val="en-US"/>
-                        </w:rPr>
-                        <w:t>:</w:t>
-                      </w:r>
-                      <w:proofErr w:type="gramEnd"/>
-                      <w:r>
-                        <w:rPr>
-                          <w:lang w:val="en-US"/>
-                        </w:rPr>
-                        <w:t xml:space="preserve"> string</w:t>
-                      </w:r>
-                      <w:r>
-                        <w:rPr>
-                          <w:lang w:val="en-US"/>
-                        </w:rPr>
-                        <w:t xml:space="preserve"> </w:t>
-                      </w:r>
                     </w:p>
                     <w:p>
                       <w:pPr>
@@ -1723,13 +1681,7 @@
                         <w:rPr>
                           <w:lang w:val="en-US"/>
                         </w:rPr>
-                        <w:t>comment</w:t>
-                      </w:r>
-                      <w:r>
-                        <w:rPr>
-                          <w:lang w:val="en-US"/>
-                        </w:rPr>
-                        <w:t xml:space="preserve"> :</w:t>
+                        <w:t>comment :</w:t>
                       </w:r>
                       <w:proofErr w:type="gramEnd"/>
                       <w:r>
@@ -1817,28 +1769,32 @@
                     <w:p>
                       <w:pPr>
                         <w:spacing w:after="0" w:line="276" w:lineRule="auto"/>
+                        <w:rPr>
+                          <w:lang w:val="en-US"/>
+                        </w:rPr>
                       </w:pPr>
                       <w:proofErr w:type="spellStart"/>
                       <w:proofErr w:type="gramStart"/>
                       <w:r>
+                        <w:rPr>
+                          <w:lang w:val="en-US"/>
+                        </w:rPr>
                         <w:t>DisplayComment</w:t>
                       </w:r>
                       <w:proofErr w:type="spellEnd"/>
                       <w:r>
+                        <w:rPr>
+                          <w:lang w:val="en-US"/>
+                        </w:rPr>
                         <w:t>(</w:t>
                       </w:r>
                       <w:proofErr w:type="gramEnd"/>
                       <w:r>
-                        <w:t>)</w:t>
-                      </w:r>
-                      <w:r>
-                        <w:t xml:space="preserve"> : </w:t>
-                      </w:r>
-                      <w:proofErr w:type="spellStart"/>
-                      <w:r>
-                        <w:t>void</w:t>
-                      </w:r>
-                      <w:proofErr w:type="spellEnd"/>
+                        <w:rPr>
+                          <w:lang w:val="en-US"/>
+                        </w:rPr>
+                        <w:t>) : void</w:t>
+                      </w:r>
                     </w:p>
                     <w:p>
                       <w:pPr>
@@ -2031,13 +1987,13 @@
               <wp:anchor distT="0" distB="0" distL="114300" distR="114300" simplePos="0" relativeHeight="251659264" behindDoc="0" locked="0" layoutInCell="1" allowOverlap="1">
                 <wp:simplePos x="0" y="0"/>
                 <wp:positionH relativeFrom="column">
-                  <wp:posOffset>18000</wp:posOffset>
+                  <wp:posOffset>15240</wp:posOffset>
                 </wp:positionH>
                 <wp:positionV relativeFrom="paragraph">
-                  <wp:posOffset>-534090</wp:posOffset>
+                  <wp:posOffset>-537845</wp:posOffset>
                 </wp:positionV>
-                <wp:extent cx="2671638" cy="2759103"/>
-                <wp:effectExtent l="0" t="0" r="14605" b="22225"/>
+                <wp:extent cx="2671638" cy="2905125"/>
+                <wp:effectExtent l="0" t="0" r="14605" b="28575"/>
                 <wp:wrapNone/>
                 <wp:docPr id="1817688401" name="Cuadro de texto 1"/>
                 <wp:cNvGraphicFramePr/>
@@ -2048,7 +2004,7 @@
                       <wps:spPr>
                         <a:xfrm>
                           <a:off x="0" y="0"/>
-                          <a:ext cx="2671638" cy="2759103"/>
+                          <a:ext cx="2671638" cy="2905125"/>
                         </a:xfrm>
                         <a:prstGeom prst="rect">
                           <a:avLst/>
@@ -2282,19 +2238,7 @@
                               <w:rPr>
                                 <w:lang w:val="en-US"/>
                               </w:rPr>
-                              <w:t>Video</w:t>
-                            </w:r>
-                            <w:r>
-                              <w:rPr>
-                                <w:lang w:val="en-US"/>
-                              </w:rPr>
-                              <w:t xml:space="preserve"> </w:t>
-                            </w:r>
-                            <w:r>
-                              <w:rPr>
-                                <w:lang w:val="en-US"/>
-                              </w:rPr>
-                              <w:t xml:space="preserve">(string </w:t>
+                              <w:t xml:space="preserve">Video (string </w:t>
                             </w:r>
                             <w:r>
                               <w:rPr>
@@ -2445,13 +2389,7 @@
                               <w:rPr>
                                 <w:lang w:val="en-US"/>
                               </w:rPr>
-                              <w:t>)</w:t>
-                            </w:r>
-                            <w:r>
-                              <w:rPr>
-                                <w:lang w:val="en-US"/>
-                              </w:rPr>
-                              <w:t xml:space="preserve"> :</w:t>
+                              <w:t>) :</w:t>
                             </w:r>
                             <w:proofErr w:type="gramEnd"/>
                             <w:r>
@@ -2480,13 +2418,7 @@
                               <w:rPr>
                                 <w:lang w:val="en-US"/>
                               </w:rPr>
-                              <w:t>)</w:t>
-                            </w:r>
-                            <w:r>
-                              <w:rPr>
-                                <w:lang w:val="en-US"/>
-                              </w:rPr>
-                              <w:t xml:space="preserve"> : void</w:t>
+                              <w:t>) : void</w:t>
                             </w:r>
                           </w:p>
                           <w:p>
@@ -2579,7 +2511,7 @@
           </mc:Choice>
           <mc:Fallback>
             <w:pict>
-              <v:shape id="_x0000_s1028" type="#_x0000_t202" style="position:absolute;margin-left:1.4pt;margin-top:-42.05pt;width:210.35pt;height:217.25pt;z-index:251659264;visibility:visible;mso-wrap-style:square;mso-width-percent:0;mso-height-percent:0;mso-wrap-distance-left:9pt;mso-wrap-distance-top:0;mso-wrap-distance-right:9pt;mso-wrap-distance-bottom:0;mso-position-horizontal:absolute;mso-position-horizontal-relative:text;mso-position-vertical:absolute;mso-position-vertical-relative:text;mso-width-percent:0;mso-height-percent:0;mso-width-relative:margin;mso-height-relative:margin;v-text-anchor:top" o:gfxdata="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" fillcolor="white [3201]" strokecolor="#ed7d31 [3205]" strokeweight="1pt">
+              <v:shape id="_x0000_s1028" type="#_x0000_t202" style="position:absolute;margin-left:1.2pt;margin-top:-42.35pt;width:210.35pt;height:228.75pt;z-index:251659264;visibility:visible;mso-wrap-style:square;mso-width-percent:0;mso-height-percent:0;mso-wrap-distance-left:9pt;mso-wrap-distance-top:0;mso-wrap-distance-right:9pt;mso-wrap-distance-bottom:0;mso-position-horizontal:absolute;mso-position-horizontal-relative:text;mso-position-vertical:absolute;mso-position-vertical-relative:text;mso-width-percent:0;mso-height-percent:0;mso-width-relative:margin;mso-height-relative:margin;v-text-anchor:top" o:gfxdata="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" fillcolor="white [3201]" strokecolor="#ed7d31 [3205]" strokeweight="1pt">
                 <v:textbox>
                   <w:txbxContent>
                     <w:p>
@@ -2793,19 +2725,7 @@
                         <w:rPr>
                           <w:lang w:val="en-US"/>
                         </w:rPr>
-                        <w:t>Video</w:t>
-                      </w:r>
-                      <w:r>
-                        <w:rPr>
-                          <w:lang w:val="en-US"/>
-                        </w:rPr>
-                        <w:t xml:space="preserve"> </w:t>
-                      </w:r>
-                      <w:r>
-                        <w:rPr>
-                          <w:lang w:val="en-US"/>
-                        </w:rPr>
-                        <w:t xml:space="preserve">(string </w:t>
+                        <w:t xml:space="preserve">Video (string </w:t>
                       </w:r>
                       <w:r>
                         <w:rPr>
@@ -2956,13 +2876,7 @@
                         <w:rPr>
                           <w:lang w:val="en-US"/>
                         </w:rPr>
-                        <w:t>)</w:t>
-                      </w:r>
-                      <w:r>
-                        <w:rPr>
-                          <w:lang w:val="en-US"/>
-                        </w:rPr>
-                        <w:t xml:space="preserve"> :</w:t>
+                        <w:t>) :</w:t>
                       </w:r>
                       <w:proofErr w:type="gramEnd"/>
                       <w:r>
@@ -2991,13 +2905,7 @@
                         <w:rPr>
                           <w:lang w:val="en-US"/>
                         </w:rPr>
-                        <w:t>)</w:t>
-                      </w:r>
-                      <w:r>
-                        <w:rPr>
-                          <w:lang w:val="en-US"/>
-                        </w:rPr>
-                        <w:t xml:space="preserve"> : void</w:t>
+                        <w:t>) : void</w:t>
                       </w:r>
                     </w:p>
                     <w:p>
@@ -3181,7 +3089,7 @@
           <w:szCs w:val="40"/>
           <w:lang w:val="en-US"/>
         </w:rPr>
-        <w:t>P</w:t>
+        <w:t>Product Ordering System</w:t>
       </w:r>
       <w:r>
         <w:rPr>
@@ -3193,66 +3101,6 @@
           <w:szCs w:val="40"/>
           <w:lang w:val="en-US"/>
         </w:rPr>
-        <w:t xml:space="preserve">roduct </w:t>
-      </w:r>
-      <w:r>
-        <w:rPr>
-          <w:b/>
-          <w:bCs/>
-          <w:i/>
-          <w:iCs/>
-          <w:sz w:val="40"/>
-          <w:szCs w:val="40"/>
-          <w:lang w:val="en-US"/>
-        </w:rPr>
-        <w:t>O</w:t>
-      </w:r>
-      <w:r>
-        <w:rPr>
-          <w:b/>
-          <w:bCs/>
-          <w:i/>
-          <w:iCs/>
-          <w:sz w:val="40"/>
-          <w:szCs w:val="40"/>
-          <w:lang w:val="en-US"/>
-        </w:rPr>
-        <w:t xml:space="preserve">rdering </w:t>
-      </w:r>
-      <w:r>
-        <w:rPr>
-          <w:b/>
-          <w:bCs/>
-          <w:i/>
-          <w:iCs/>
-          <w:sz w:val="40"/>
-          <w:szCs w:val="40"/>
-          <w:lang w:val="en-US"/>
-        </w:rPr>
-        <w:t>S</w:t>
-      </w:r>
-      <w:r>
-        <w:rPr>
-          <w:b/>
-          <w:bCs/>
-          <w:i/>
-          <w:iCs/>
-          <w:sz w:val="40"/>
-          <w:szCs w:val="40"/>
-          <w:lang w:val="en-US"/>
-        </w:rPr>
-        <w:t>ystem</w:t>
-      </w:r>
-      <w:r>
-        <w:rPr>
-          <w:b/>
-          <w:bCs/>
-          <w:i/>
-          <w:iCs/>
-          <w:sz w:val="40"/>
-          <w:szCs w:val="40"/>
-          <w:lang w:val="en-US"/>
-        </w:rPr>
         <w:t xml:space="preserve"> </w:t>
       </w:r>
     </w:p>
@@ -3509,25 +3357,7 @@
         <w:rPr>
           <w:lang w:val="en-US"/>
         </w:rPr>
-        <w:t xml:space="preserve">Get the message for a </w:t>
-      </w:r>
-      <w:r>
-        <w:rPr>
-          <w:lang w:val="en-US"/>
-        </w:rPr>
-        <w:t>Shipping</w:t>
-      </w:r>
-      <w:r>
-        <w:rPr>
-          <w:lang w:val="en-US"/>
-        </w:rPr>
-        <w:t xml:space="preserve"> </w:t>
-      </w:r>
-      <w:r>
-        <w:rPr>
-          <w:lang w:val="en-US"/>
-        </w:rPr>
-        <w:t>Label</w:t>
+        <w:t>Get the message for a Shipping Label</w:t>
       </w:r>
     </w:p>
     <w:p>
@@ -3776,19 +3606,7 @@
         <w:rPr>
           <w:lang w:val="en-US"/>
         </w:rPr>
-        <w:t xml:space="preserve">the total cost of the order (Each product and quantity </w:t>
-      </w:r>
-      <w:r>
-        <w:rPr>
-          <w:lang w:val="en-US"/>
-        </w:rPr>
-        <w:t>+ the shipping cost</w:t>
-      </w:r>
-      <w:r>
-        <w:rPr>
-          <w:lang w:val="en-US"/>
-        </w:rPr>
-        <w:t xml:space="preserve">) </w:t>
+        <w:t xml:space="preserve">the total cost of the order (Each product and quantity + the shipping cost) </w:t>
       </w:r>
     </w:p>
     <w:p>
@@ -3802,38 +3620,232 @@
         <w:rPr>
           <w:lang w:val="en-US"/>
         </w:rPr>
-        <w:t>Get a message for the packing label (name and product id)</w:t>
-      </w:r>
-    </w:p>
-    <w:p>
-      <w:pPr>
-        <w:rPr>
-          <w:lang w:val="en-US"/>
-        </w:rPr>
-      </w:pPr>
-      <w:r>
-        <w:rPr>
-          <w:lang w:val="en-US"/>
-        </w:rPr>
-        <w:t xml:space="preserve">Get a message for the </w:t>
-      </w:r>
-      <w:r>
-        <w:rPr>
-          <w:lang w:val="en-US"/>
-        </w:rPr>
-        <w:t>shipping</w:t>
-      </w:r>
-      <w:r>
-        <w:rPr>
-          <w:lang w:val="en-US"/>
-        </w:rPr>
-        <w:t xml:space="preserve"> label</w:t>
-      </w:r>
-      <w:r>
-        <w:rPr>
-          <w:lang w:val="en-US"/>
-        </w:rPr>
-        <w:t xml:space="preserve"> (name and address of the customer)</w:t>
+        <w:t>Get</w:t>
+      </w:r>
+      <w:r>
+        <w:rPr>
+          <w:lang w:val="en-US"/>
+        </w:rPr>
+        <w:t xml:space="preserve"> a message for the packing label (name and product id)</w:t>
+      </w:r>
+    </w:p>
+    <w:p>
+      <w:pPr>
+        <w:rPr>
+          <w:lang w:val="en-US"/>
+        </w:rPr>
+      </w:pPr>
+      <w:r>
+        <w:rPr>
+          <w:lang w:val="en-US"/>
+        </w:rPr>
+        <w:t>Get a message for the shipping label (name and address of the customer)</w:t>
+      </w:r>
+    </w:p>
+    <w:p>
+      <w:pPr>
+        <w:rPr>
+          <w:b/>
+          <w:bCs/>
+          <w:sz w:val="24"/>
+          <w:szCs w:val="24"/>
+          <w:lang w:val="en-US"/>
+        </w:rPr>
+      </w:pPr>
+      <w:r>
+        <w:rPr>
+          <w:b/>
+          <w:bCs/>
+          <w:sz w:val="24"/>
+          <w:szCs w:val="24"/>
+          <w:lang w:val="en-US"/>
+        </w:rPr>
+        <w:t>Additionally</w:t>
+      </w:r>
+      <w:r>
+        <w:rPr>
+          <w:b/>
+          <w:bCs/>
+          <w:sz w:val="24"/>
+          <w:szCs w:val="24"/>
+          <w:lang w:val="en-US"/>
+        </w:rPr>
+        <w:t>:</w:t>
+      </w:r>
+    </w:p>
+    <w:p>
+      <w:pPr>
+        <w:rPr>
+          <w:lang w:val="en-US"/>
+        </w:rPr>
+      </w:pPr>
+      <w:r>
+        <w:rPr>
+          <w:lang w:val="en-US"/>
+        </w:rPr>
+        <w:t>Class: User Generator</w:t>
+      </w:r>
+    </w:p>
+    <w:p>
+      <w:pPr>
+        <w:rPr>
+          <w:lang w:val="en-US"/>
+        </w:rPr>
+      </w:pPr>
+      <w:r>
+        <w:rPr>
+          <w:lang w:val="en-US"/>
+        </w:rPr>
+        <w:t xml:space="preserve">Responsibilities: </w:t>
+      </w:r>
+    </w:p>
+    <w:p>
+      <w:pPr>
+        <w:rPr>
+          <w:lang w:val="en-US"/>
+        </w:rPr>
+      </w:pPr>
+      <w:r>
+        <w:rPr>
+          <w:lang w:val="en-US"/>
+        </w:rPr>
+        <w:t xml:space="preserve">Track a list of </w:t>
+      </w:r>
+      <w:r>
+        <w:rPr>
+          <w:lang w:val="en-US"/>
+        </w:rPr>
+        <w:t xml:space="preserve">products, </w:t>
+      </w:r>
+      <w:r>
+        <w:rPr>
+          <w:lang w:val="en-US"/>
+        </w:rPr>
+        <w:t xml:space="preserve">a list of </w:t>
+      </w:r>
+      <w:r>
+        <w:rPr>
+          <w:lang w:val="en-US"/>
+        </w:rPr>
+        <w:t>Customers name, and a List of Address</w:t>
+      </w:r>
+      <w:r>
+        <w:rPr>
+          <w:lang w:val="en-US"/>
+        </w:rPr>
+        <w:t xml:space="preserve">. </w:t>
+      </w:r>
+    </w:p>
+    <w:p>
+      <w:pPr>
+        <w:rPr>
+          <w:lang w:val="en-US"/>
+        </w:rPr>
+      </w:pPr>
+      <w:r>
+        <w:rPr>
+          <w:lang w:val="en-US"/>
+        </w:rPr>
+        <w:t xml:space="preserve">Behaviors: </w:t>
+      </w:r>
+    </w:p>
+    <w:p>
+      <w:pPr>
+        <w:rPr>
+          <w:lang w:val="en-US"/>
+        </w:rPr>
+      </w:pPr>
+      <w:r>
+        <w:rPr>
+          <w:lang w:val="en-US"/>
+        </w:rPr>
+        <w:t>Set</w:t>
+      </w:r>
+      <w:r>
+        <w:rPr>
+          <w:lang w:val="en-US"/>
+        </w:rPr>
+        <w:t xml:space="preserve"> a random </w:t>
+      </w:r>
+      <w:r>
+        <w:rPr>
+          <w:lang w:val="en-US"/>
+        </w:rPr>
+        <w:t>product</w:t>
+      </w:r>
+      <w:r>
+        <w:rPr>
+          <w:lang w:val="en-US"/>
+        </w:rPr>
+        <w:t xml:space="preserve"> from the list.</w:t>
+      </w:r>
+    </w:p>
+    <w:p>
+      <w:pPr>
+        <w:rPr>
+          <w:lang w:val="en-US"/>
+        </w:rPr>
+      </w:pPr>
+      <w:r>
+        <w:rPr>
+          <w:lang w:val="en-US"/>
+        </w:rPr>
+        <w:t>Set</w:t>
+      </w:r>
+      <w:r>
+        <w:rPr>
+          <w:lang w:val="en-US"/>
+        </w:rPr>
+        <w:t xml:space="preserve"> a random </w:t>
+      </w:r>
+      <w:r>
+        <w:rPr>
+          <w:lang w:val="en-US"/>
+        </w:rPr>
+        <w:t>customer name</w:t>
+      </w:r>
+      <w:r>
+        <w:rPr>
+          <w:lang w:val="en-US"/>
+        </w:rPr>
+        <w:t xml:space="preserve"> from the list.</w:t>
+      </w:r>
+    </w:p>
+    <w:p>
+      <w:pPr>
+        <w:rPr>
+          <w:lang w:val="en-US"/>
+        </w:rPr>
+      </w:pPr>
+      <w:r>
+        <w:rPr>
+          <w:lang w:val="en-US"/>
+        </w:rPr>
+        <w:t>Set</w:t>
+      </w:r>
+      <w:r>
+        <w:rPr>
+          <w:lang w:val="en-US"/>
+        </w:rPr>
+        <w:t xml:space="preserve"> a random </w:t>
+      </w:r>
+      <w:r>
+        <w:rPr>
+          <w:lang w:val="en-US"/>
+        </w:rPr>
+        <w:t>address</w:t>
+      </w:r>
+      <w:r>
+        <w:rPr>
+          <w:lang w:val="en-US"/>
+        </w:rPr>
+        <w:t xml:space="preserve"> </w:t>
+      </w:r>
+      <w:r>
+        <w:rPr>
+          <w:lang w:val="en-US"/>
+        </w:rPr>
+        <w:t>from the list.</w:t>
       </w:r>
     </w:p>
     <w:p>
@@ -3871,18 +3883,18 @@
         <mc:AlternateContent>
           <mc:Choice Requires="wps">
             <w:drawing>
-              <wp:anchor distT="0" distB="0" distL="114300" distR="114300" simplePos="0" relativeHeight="251669504" behindDoc="0" locked="0" layoutInCell="1" allowOverlap="1" wp14:anchorId="0EE11A20" wp14:editId="6CB3EB07">
+              <wp:anchor distT="0" distB="0" distL="114300" distR="114300" simplePos="0" relativeHeight="251665408" behindDoc="0" locked="0" layoutInCell="1" allowOverlap="1" wp14:anchorId="70BFCF3F" wp14:editId="097EA6CA">
                 <wp:simplePos x="0" y="0"/>
                 <wp:positionH relativeFrom="column">
-                  <wp:posOffset>2396310</wp:posOffset>
+                  <wp:posOffset>-3810</wp:posOffset>
                 </wp:positionH>
                 <wp:positionV relativeFrom="paragraph">
-                  <wp:posOffset>364921</wp:posOffset>
+                  <wp:posOffset>269875</wp:posOffset>
                 </wp:positionV>
-                <wp:extent cx="2218055" cy="1975449"/>
-                <wp:effectExtent l="0" t="0" r="10795" b="25400"/>
+                <wp:extent cx="2218055" cy="2905125"/>
+                <wp:effectExtent l="0" t="0" r="10795" b="28575"/>
                 <wp:wrapNone/>
-                <wp:docPr id="93335186" name="Cuadro de texto 1"/>
+                <wp:docPr id="1140281266" name="Cuadro de texto 1"/>
                 <wp:cNvGraphicFramePr/>
                 <a:graphic xmlns:a="http://schemas.openxmlformats.org/drawingml/2006/main">
                   <a:graphicData uri="http://schemas.microsoft.com/office/word/2010/wordprocessingShape">
@@ -3891,7 +3903,7 @@
                       <wps:spPr>
                         <a:xfrm>
                           <a:off x="0" y="0"/>
-                          <a:ext cx="2218055" cy="1975449"/>
+                          <a:ext cx="2218055" cy="2905125"/>
                         </a:xfrm>
                         <a:prstGeom prst="rect">
                           <a:avLst/>
@@ -3937,7 +3949,7 @@
                                 <w:szCs w:val="24"/>
                                 <w:lang w:val="en-US"/>
                               </w:rPr>
-                              <w:t>Customer</w:t>
+                              <w:t>Order</w:t>
                             </w:r>
                           </w:p>
                           <w:p>
@@ -3968,14 +3980,14 @@
                               <w:rPr>
                                 <w:lang w:val="en-US"/>
                               </w:rPr>
-                              <w:t>name :</w:t>
+                              <w:t>customer :</w:t>
                             </w:r>
                             <w:proofErr w:type="gramEnd"/>
                             <w:r>
                               <w:rPr>
                                 <w:lang w:val="en-US"/>
                               </w:rPr>
-                              <w:t xml:space="preserve"> string</w:t>
+                              <w:t xml:space="preserve"> Customer</w:t>
                             </w:r>
                           </w:p>
                           <w:p>
@@ -3999,26 +4011,14 @@
                               <w:rPr>
                                 <w:lang w:val="en-US"/>
                               </w:rPr>
-                              <w:t xml:space="preserve">Address </w:t>
-                            </w:r>
-                            <w:r>
-                              <w:rPr>
-                                <w:lang w:val="en-US"/>
-                              </w:rPr>
-                              <w:t>:</w:t>
+                              <w:t>products :</w:t>
                             </w:r>
                             <w:proofErr w:type="gramEnd"/>
                             <w:r>
                               <w:rPr>
                                 <w:lang w:val="en-US"/>
                               </w:rPr>
-                              <w:t xml:space="preserve"> </w:t>
-                            </w:r>
-                            <w:r>
-                              <w:rPr>
-                                <w:lang w:val="en-US"/>
-                              </w:rPr>
-                              <w:t>Address</w:t>
+                              <w:t xml:space="preserve"> List&lt;Product&gt;</w:t>
                             </w:r>
                           </w:p>
                           <w:p>
@@ -4028,6 +4028,84 @@
                               </w:pBdr>
                               <w:spacing w:after="0" w:line="276" w:lineRule="auto"/>
                               <w:rPr>
+                                <w:lang w:val="en-US"/>
+                              </w:rPr>
+                            </w:pPr>
+                            <w:r>
+                              <w:rPr>
+                                <w:lang w:val="en-US"/>
+                              </w:rPr>
+                              <w:t>_</w:t>
+                            </w:r>
+                            <w:proofErr w:type="spellStart"/>
+                            <w:proofErr w:type="gramStart"/>
+                            <w:r>
+                              <w:rPr>
+                                <w:lang w:val="en-US"/>
+                              </w:rPr>
+                              <w:t>shippingCost</w:t>
+                            </w:r>
+                            <w:proofErr w:type="spellEnd"/>
+                            <w:r>
+                              <w:rPr>
+                                <w:lang w:val="en-US"/>
+                              </w:rPr>
+                              <w:t xml:space="preserve"> :</w:t>
+                            </w:r>
+                            <w:proofErr w:type="gramEnd"/>
+                            <w:r>
+                              <w:rPr>
+                                <w:lang w:val="en-US"/>
+                              </w:rPr>
+                              <w:t xml:space="preserve"> decimal</w:t>
+                            </w:r>
+                          </w:p>
+                          <w:p>
+                            <w:pPr>
+                              <w:pBdr>
+                                <w:bottom w:val="single" w:sz="12" w:space="1" w:color="auto"/>
+                              </w:pBdr>
+                              <w:spacing w:after="0" w:line="276" w:lineRule="auto"/>
+                              <w:rPr>
+                                <w:lang w:val="en-US"/>
+                              </w:rPr>
+                            </w:pPr>
+                            <w:r>
+                              <w:rPr>
+                                <w:lang w:val="en-US"/>
+                              </w:rPr>
+                              <w:t>_</w:t>
+                            </w:r>
+                            <w:proofErr w:type="spellStart"/>
+                            <w:proofErr w:type="gramStart"/>
+                            <w:r>
+                              <w:rPr>
+                                <w:lang w:val="en-US"/>
+                              </w:rPr>
+                              <w:t>orderList</w:t>
+                            </w:r>
+                            <w:proofErr w:type="spellEnd"/>
+                            <w:r>
+                              <w:rPr>
+                                <w:lang w:val="en-US"/>
+                              </w:rPr>
+                              <w:t xml:space="preserve"> :</w:t>
+                            </w:r>
+                            <w:proofErr w:type="gramEnd"/>
+                            <w:r>
+                              <w:rPr>
+                                <w:lang w:val="en-US"/>
+                              </w:rPr>
+                              <w:t xml:space="preserve"> List&lt;Order&gt;</w:t>
+                            </w:r>
+                          </w:p>
+                          <w:p>
+                            <w:pPr>
+                              <w:pBdr>
+                                <w:bottom w:val="single" w:sz="12" w:space="1" w:color="auto"/>
+                              </w:pBdr>
+                              <w:spacing w:after="0" w:line="276" w:lineRule="auto"/>
+                              <w:rPr>
                                 <w:sz w:val="8"/>
                                 <w:szCs w:val="8"/>
                                 <w:lang w:val="en-US"/>
@@ -4055,19 +4133,7 @@
                               <w:rPr>
                                 <w:lang w:val="en-US"/>
                               </w:rPr>
-                              <w:t>Customer</w:t>
-                            </w:r>
-                            <w:r>
-                              <w:rPr>
-                                <w:lang w:val="en-US"/>
-                              </w:rPr>
-                              <w:t xml:space="preserve"> </w:t>
-                            </w:r>
-                            <w:r>
-                              <w:rPr>
-                                <w:lang w:val="en-US"/>
-                              </w:rPr>
-                              <w:t xml:space="preserve">(string </w:t>
+                              <w:t xml:space="preserve">Order (Customer </w:t>
                             </w:r>
                             <w:r>
                               <w:rPr>
@@ -4075,26 +4141,49 @@
                                 <w:iCs/>
                                 <w:lang w:val="en-US"/>
                               </w:rPr>
-                              <w:t>name</w:t>
-                            </w:r>
-                            <w:r>
-                              <w:rPr>
-                                <w:lang w:val="en-US"/>
-                              </w:rPr>
-                              <w:t xml:space="preserve">, </w:t>
-                            </w:r>
-                            <w:r>
-                              <w:rPr>
-                                <w:u w:val="single"/>
-                                <w:lang w:val="en-US"/>
-                              </w:rPr>
-                              <w:t>Address</w:t>
-                            </w:r>
+                              <w:t>customer</w:t>
+                            </w:r>
+                            <w:r>
+                              <w:rPr>
+                                <w:lang w:val="en-US"/>
+                              </w:rPr>
+                              <w:t>)</w:t>
+                            </w:r>
+                          </w:p>
+                          <w:p>
+                            <w:pPr>
+                              <w:spacing w:after="0" w:line="276" w:lineRule="auto"/>
+                              <w:rPr>
+                                <w:lang w:val="en-US"/>
+                              </w:rPr>
+                            </w:pPr>
+                          </w:p>
+                          <w:p>
+                            <w:pPr>
+                              <w:spacing w:after="0" w:line="276" w:lineRule="auto"/>
+                              <w:rPr>
+                                <w:lang w:val="en-US"/>
+                              </w:rPr>
+                            </w:pPr>
+                            <w:proofErr w:type="spellStart"/>
+                            <w:r>
+                              <w:rPr>
+                                <w:lang w:val="en-US"/>
+                              </w:rPr>
+                              <w:t>AddProduct</w:t>
+                            </w:r>
+                            <w:proofErr w:type="spellEnd"/>
                             <w:r>
                               <w:rPr>
                                 <w:lang w:val="en-US"/>
                               </w:rPr>
                               <w:t xml:space="preserve"> </w:t>
+                            </w:r>
+                            <w:r>
+                              <w:rPr>
+                                <w:lang w:val="en-US"/>
+                              </w:rPr>
+                              <w:t xml:space="preserve">(Product </w:t>
                             </w:r>
                             <w:r>
                               <w:rPr>
@@ -4102,22 +4191,124 @@
                                 <w:iCs/>
                                 <w:lang w:val="en-US"/>
                               </w:rPr>
-                              <w:t>address</w:t>
-                            </w:r>
+                              <w:t>product</w:t>
+                            </w:r>
+                            <w:proofErr w:type="gramStart"/>
+                            <w:r>
+                              <w:rPr>
+                                <w:lang w:val="en-US"/>
+                              </w:rPr>
+                              <w:t>) :</w:t>
+                            </w:r>
+                            <w:proofErr w:type="gramEnd"/>
+                            <w:r>
+                              <w:rPr>
+                                <w:lang w:val="en-US"/>
+                              </w:rPr>
+                              <w:t xml:space="preserve"> void</w:t>
+                            </w:r>
+                          </w:p>
+                          <w:p>
+                            <w:pPr>
+                              <w:spacing w:after="0" w:line="276" w:lineRule="auto"/>
+                              <w:rPr>
+                                <w:lang w:val="en-US"/>
+                              </w:rPr>
+                            </w:pPr>
+                            <w:proofErr w:type="spellStart"/>
+                            <w:r>
+                              <w:rPr>
+                                <w:lang w:val="en-US"/>
+                              </w:rPr>
+                              <w:t>Compute</w:t>
+                            </w:r>
+                            <w:r>
+                              <w:rPr>
+                                <w:lang w:val="en-US"/>
+                              </w:rPr>
+                              <w:t>T</w:t>
+                            </w:r>
+                            <w:r>
+                              <w:rPr>
+                                <w:lang w:val="en-US"/>
+                              </w:rPr>
+                              <w:t>otalCost</w:t>
+                            </w:r>
+                            <w:proofErr w:type="spellEnd"/>
+                            <w:r>
+                              <w:rPr>
+                                <w:lang w:val="en-US"/>
+                              </w:rPr>
+                              <w:t xml:space="preserve"> </w:t>
+                            </w:r>
+                            <w:r>
+                              <w:rPr>
+                                <w:lang w:val="en-US"/>
+                              </w:rPr>
+                              <w:t>(</w:t>
+                            </w:r>
+                            <w:proofErr w:type="gramStart"/>
+                            <w:r>
+                              <w:rPr>
+                                <w:lang w:val="en-US"/>
+                              </w:rPr>
+                              <w:t>) :</w:t>
+                            </w:r>
+                            <w:proofErr w:type="gramEnd"/>
+                            <w:r>
+                              <w:rPr>
+                                <w:lang w:val="en-US"/>
+                              </w:rPr>
+                              <w:t xml:space="preserve"> decimal</w:t>
+                            </w:r>
+                          </w:p>
+                          <w:p>
+                            <w:pPr>
+                              <w:spacing w:after="0" w:line="276" w:lineRule="auto"/>
+                              <w:rPr>
+                                <w:lang w:val="en-US"/>
+                              </w:rPr>
+                            </w:pPr>
+                            <w:proofErr w:type="spellStart"/>
+                            <w:proofErr w:type="gramStart"/>
+                            <w:r>
+                              <w:rPr>
+                                <w:lang w:val="en-US"/>
+                              </w:rPr>
+                              <w:t>Set</w:t>
+                            </w:r>
+                            <w:r>
+                              <w:rPr>
+                                <w:lang w:val="en-US"/>
+                              </w:rPr>
+                              <w:t>PackingLabel</w:t>
+                            </w:r>
+                            <w:proofErr w:type="spellEnd"/>
+                            <w:r>
+                              <w:rPr>
+                                <w:lang w:val="en-US"/>
+                              </w:rPr>
+                              <w:t>(</w:t>
+                            </w:r>
+                            <w:proofErr w:type="gramEnd"/>
                             <w:r>
                               <w:rPr>
                                 <w:lang w:val="en-US"/>
                               </w:rPr>
                               <w:t>)</w:t>
                             </w:r>
-                          </w:p>
-                          <w:p>
-                            <w:pPr>
-                              <w:spacing w:after="0" w:line="276" w:lineRule="auto"/>
-                              <w:rPr>
-                                <w:lang w:val="en-US"/>
-                              </w:rPr>
-                            </w:pPr>
+                            <w:r>
+                              <w:rPr>
+                                <w:lang w:val="en-US"/>
+                              </w:rPr>
+                              <w:t xml:space="preserve"> : </w:t>
+                            </w:r>
+                            <w:r>
+                              <w:rPr>
+                                <w:lang w:val="en-US"/>
+                              </w:rPr>
+                              <w:t>List&lt;string&gt;</w:t>
+                            </w:r>
                           </w:p>
                           <w:p>
                             <w:pPr>
@@ -4131,7 +4322,7 @@
                               <w:rPr>
                                 <w:lang w:val="en-US"/>
                               </w:rPr>
-                              <w:t>LivesInUSA</w:t>
+                              <w:t>SetShippingLabel</w:t>
                             </w:r>
                             <w:proofErr w:type="spellEnd"/>
                             <w:r>
@@ -4152,7 +4343,7 @@
                               <w:rPr>
                                 <w:lang w:val="en-US"/>
                               </w:rPr>
-                              <w:t xml:space="preserve"> bool</w:t>
+                              <w:t xml:space="preserve"> string</w:t>
                             </w:r>
                           </w:p>
                           <w:p>
@@ -4167,7 +4358,7 @@
                               <w:rPr>
                                 <w:lang w:val="en-US"/>
                               </w:rPr>
-                              <w:t>DisplayShippingLabel</w:t>
+                              <w:t>AddOrder</w:t>
                             </w:r>
                             <w:proofErr w:type="spellEnd"/>
                             <w:r>
@@ -4229,7 +4420,7 @@
           </mc:Choice>
           <mc:Fallback>
             <w:pict>
-              <v:shape w14:anchorId="0EE11A20" id="_x0000_s1029" type="#_x0000_t202" style="position:absolute;margin-left:188.7pt;margin-top:28.75pt;width:174.65pt;height:155.55pt;z-index:251669504;visibility:visible;mso-wrap-style:square;mso-width-percent:0;mso-height-percent:0;mso-wrap-distance-left:9pt;mso-wrap-distance-top:0;mso-wrap-distance-right:9pt;mso-wrap-distance-bottom:0;mso-position-horizontal:absolute;mso-position-horizontal-relative:text;mso-position-vertical:absolute;mso-position-vertical-relative:text;mso-width-percent:0;mso-height-percent:0;mso-width-relative:margin;mso-height-relative:margin;v-text-anchor:top" o:gfxdata="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" fillcolor="white [3201]" strokecolor="#ed7d31 [3205]" strokeweight="1pt">
+              <v:shape w14:anchorId="70BFCF3F" id="_x0000_s1029" type="#_x0000_t202" style="position:absolute;margin-left:-.3pt;margin-top:21.25pt;width:174.65pt;height:228.75pt;z-index:251665408;visibility:visible;mso-wrap-style:square;mso-width-percent:0;mso-height-percent:0;mso-wrap-distance-left:9pt;mso-wrap-distance-top:0;mso-wrap-distance-right:9pt;mso-wrap-distance-bottom:0;mso-position-horizontal:absolute;mso-position-horizontal-relative:text;mso-position-vertical:absolute;mso-position-vertical-relative:text;mso-width-percent:0;mso-height-percent:0;mso-width-relative:margin;mso-height-relative:margin;v-text-anchor:top" o:gfxdata="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" fillcolor="white [3201]" strokecolor="#ed7d31 [3205]" strokeweight="1pt">
                 <v:textbox>
                   <w:txbxContent>
                     <w:p>
@@ -4255,7 +4446,7 @@
                           <w:szCs w:val="24"/>
                           <w:lang w:val="en-US"/>
                         </w:rPr>
-                        <w:t>Customer</w:t>
+                        <w:t>Order</w:t>
                       </w:r>
                     </w:p>
                     <w:p>
@@ -4286,14 +4477,14 @@
                         <w:rPr>
                           <w:lang w:val="en-US"/>
                         </w:rPr>
-                        <w:t>name :</w:t>
+                        <w:t>customer :</w:t>
                       </w:r>
                       <w:proofErr w:type="gramEnd"/>
                       <w:r>
                         <w:rPr>
                           <w:lang w:val="en-US"/>
                         </w:rPr>
-                        <w:t xml:space="preserve"> string</w:t>
+                        <w:t xml:space="preserve"> Customer</w:t>
                       </w:r>
                     </w:p>
                     <w:p>
@@ -4317,26 +4508,14 @@
                         <w:rPr>
                           <w:lang w:val="en-US"/>
                         </w:rPr>
-                        <w:t xml:space="preserve">Address </w:t>
-                      </w:r>
-                      <w:r>
-                        <w:rPr>
-                          <w:lang w:val="en-US"/>
-                        </w:rPr>
-                        <w:t>:</w:t>
+                        <w:t>products :</w:t>
                       </w:r>
                       <w:proofErr w:type="gramEnd"/>
                       <w:r>
                         <w:rPr>
                           <w:lang w:val="en-US"/>
                         </w:rPr>
-                        <w:t xml:space="preserve"> </w:t>
-                      </w:r>
-                      <w:r>
-                        <w:rPr>
-                          <w:lang w:val="en-US"/>
-                        </w:rPr>
-                        <w:t>Address</w:t>
+                        <w:t xml:space="preserve"> List&lt;Product&gt;</w:t>
                       </w:r>
                     </w:p>
                     <w:p>
@@ -4346,6 +4525,84 @@
                         </w:pBdr>
                         <w:spacing w:after="0" w:line="276" w:lineRule="auto"/>
                         <w:rPr>
+                          <w:lang w:val="en-US"/>
+                        </w:rPr>
+                      </w:pPr>
+                      <w:r>
+                        <w:rPr>
+                          <w:lang w:val="en-US"/>
+                        </w:rPr>
+                        <w:t>_</w:t>
+                      </w:r>
+                      <w:proofErr w:type="spellStart"/>
+                      <w:proofErr w:type="gramStart"/>
+                      <w:r>
+                        <w:rPr>
+                          <w:lang w:val="en-US"/>
+                        </w:rPr>
+                        <w:t>shippingCost</w:t>
+                      </w:r>
+                      <w:proofErr w:type="spellEnd"/>
+                      <w:r>
+                        <w:rPr>
+                          <w:lang w:val="en-US"/>
+                        </w:rPr>
+                        <w:t xml:space="preserve"> :</w:t>
+                      </w:r>
+                      <w:proofErr w:type="gramEnd"/>
+                      <w:r>
+                        <w:rPr>
+                          <w:lang w:val="en-US"/>
+                        </w:rPr>
+                        <w:t xml:space="preserve"> decimal</w:t>
+                      </w:r>
+                    </w:p>
+                    <w:p>
+                      <w:pPr>
+                        <w:pBdr>
+                          <w:bottom w:val="single" w:sz="12" w:space="1" w:color="auto"/>
+                        </w:pBdr>
+                        <w:spacing w:after="0" w:line="276" w:lineRule="auto"/>
+                        <w:rPr>
+                          <w:lang w:val="en-US"/>
+                        </w:rPr>
+                      </w:pPr>
+                      <w:r>
+                        <w:rPr>
+                          <w:lang w:val="en-US"/>
+                        </w:rPr>
+                        <w:t>_</w:t>
+                      </w:r>
+                      <w:proofErr w:type="spellStart"/>
+                      <w:proofErr w:type="gramStart"/>
+                      <w:r>
+                        <w:rPr>
+                          <w:lang w:val="en-US"/>
+                        </w:rPr>
+                        <w:t>orderList</w:t>
+                      </w:r>
+                      <w:proofErr w:type="spellEnd"/>
+                      <w:r>
+                        <w:rPr>
+                          <w:lang w:val="en-US"/>
+                        </w:rPr>
+                        <w:t xml:space="preserve"> :</w:t>
+                      </w:r>
+                      <w:proofErr w:type="gramEnd"/>
+                      <w:r>
+                        <w:rPr>
+                          <w:lang w:val="en-US"/>
+                        </w:rPr>
+                        <w:t xml:space="preserve"> List&lt;Order&gt;</w:t>
+                      </w:r>
+                    </w:p>
+                    <w:p>
+                      <w:pPr>
+                        <w:pBdr>
+                          <w:bottom w:val="single" w:sz="12" w:space="1" w:color="auto"/>
+                        </w:pBdr>
+                        <w:spacing w:after="0" w:line="276" w:lineRule="auto"/>
+                        <w:rPr>
                           <w:sz w:val="8"/>
                           <w:szCs w:val="8"/>
                           <w:lang w:val="en-US"/>
@@ -4373,19 +4630,7 @@
                         <w:rPr>
                           <w:lang w:val="en-US"/>
                         </w:rPr>
-                        <w:t>Customer</w:t>
-                      </w:r>
-                      <w:r>
-                        <w:rPr>
-                          <w:lang w:val="en-US"/>
-                        </w:rPr>
-                        <w:t xml:space="preserve"> </w:t>
-                      </w:r>
-                      <w:r>
-                        <w:rPr>
-                          <w:lang w:val="en-US"/>
-                        </w:rPr>
-                        <w:t xml:space="preserve">(string </w:t>
+                        <w:t xml:space="preserve">Order (Customer </w:t>
                       </w:r>
                       <w:r>
                         <w:rPr>
@@ -4393,26 +4638,49 @@
                           <w:iCs/>
                           <w:lang w:val="en-US"/>
                         </w:rPr>
-                        <w:t>name</w:t>
-                      </w:r>
-                      <w:r>
-                        <w:rPr>
-                          <w:lang w:val="en-US"/>
-                        </w:rPr>
-                        <w:t xml:space="preserve">, </w:t>
-                      </w:r>
-                      <w:r>
-                        <w:rPr>
-                          <w:u w:val="single"/>
-                          <w:lang w:val="en-US"/>
-                        </w:rPr>
-                        <w:t>Address</w:t>
-                      </w:r>
+                        <w:t>customer</w:t>
+                      </w:r>
+                      <w:r>
+                        <w:rPr>
+                          <w:lang w:val="en-US"/>
+                        </w:rPr>
+                        <w:t>)</w:t>
+                      </w:r>
+                    </w:p>
+                    <w:p>
+                      <w:pPr>
+                        <w:spacing w:after="0" w:line="276" w:lineRule="auto"/>
+                        <w:rPr>
+                          <w:lang w:val="en-US"/>
+                        </w:rPr>
+                      </w:pPr>
+                    </w:p>
+                    <w:p>
+                      <w:pPr>
+                        <w:spacing w:after="0" w:line="276" w:lineRule="auto"/>
+                        <w:rPr>
+                          <w:lang w:val="en-US"/>
+                        </w:rPr>
+                      </w:pPr>
+                      <w:proofErr w:type="spellStart"/>
+                      <w:r>
+                        <w:rPr>
+                          <w:lang w:val="en-US"/>
+                        </w:rPr>
+                        <w:t>AddProduct</w:t>
+                      </w:r>
+                      <w:proofErr w:type="spellEnd"/>
                       <w:r>
                         <w:rPr>
                           <w:lang w:val="en-US"/>
                         </w:rPr>
                         <w:t xml:space="preserve"> </w:t>
+                      </w:r>
+                      <w:r>
+                        <w:rPr>
+                          <w:lang w:val="en-US"/>
+                        </w:rPr>
+                        <w:t xml:space="preserve">(Product </w:t>
                       </w:r>
                       <w:r>
                         <w:rPr>
@@ -4420,22 +4688,124 @@
                           <w:iCs/>
                           <w:lang w:val="en-US"/>
                         </w:rPr>
-                        <w:t>address</w:t>
-                      </w:r>
+                        <w:t>product</w:t>
+                      </w:r>
+                      <w:proofErr w:type="gramStart"/>
+                      <w:r>
+                        <w:rPr>
+                          <w:lang w:val="en-US"/>
+                        </w:rPr>
+                        <w:t>) :</w:t>
+                      </w:r>
+                      <w:proofErr w:type="gramEnd"/>
+                      <w:r>
+                        <w:rPr>
+                          <w:lang w:val="en-US"/>
+                        </w:rPr>
+                        <w:t xml:space="preserve"> void</w:t>
+                      </w:r>
+                    </w:p>
+                    <w:p>
+                      <w:pPr>
+                        <w:spacing w:after="0" w:line="276" w:lineRule="auto"/>
+                        <w:rPr>
+                          <w:lang w:val="en-US"/>
+                        </w:rPr>
+                      </w:pPr>
+                      <w:proofErr w:type="spellStart"/>
+                      <w:r>
+                        <w:rPr>
+                          <w:lang w:val="en-US"/>
+                        </w:rPr>
+                        <w:t>Compute</w:t>
+                      </w:r>
+                      <w:r>
+                        <w:rPr>
+                          <w:lang w:val="en-US"/>
+                        </w:rPr>
+                        <w:t>T</w:t>
+                      </w:r>
+                      <w:r>
+                        <w:rPr>
+                          <w:lang w:val="en-US"/>
+                        </w:rPr>
+                        <w:t>otalCost</w:t>
+                      </w:r>
+                      <w:proofErr w:type="spellEnd"/>
+                      <w:r>
+                        <w:rPr>
+                          <w:lang w:val="en-US"/>
+                        </w:rPr>
+                        <w:t xml:space="preserve"> </w:t>
+                      </w:r>
+                      <w:r>
+                        <w:rPr>
+                          <w:lang w:val="en-US"/>
+                        </w:rPr>
+                        <w:t>(</w:t>
+                      </w:r>
+                      <w:proofErr w:type="gramStart"/>
+                      <w:r>
+                        <w:rPr>
+                          <w:lang w:val="en-US"/>
+                        </w:rPr>
+                        <w:t>) :</w:t>
+                      </w:r>
+                      <w:proofErr w:type="gramEnd"/>
+                      <w:r>
+                        <w:rPr>
+                          <w:lang w:val="en-US"/>
+                        </w:rPr>
+                        <w:t xml:space="preserve"> decimal</w:t>
+                      </w:r>
+                    </w:p>
+                    <w:p>
+                      <w:pPr>
+                        <w:spacing w:after="0" w:line="276" w:lineRule="auto"/>
+                        <w:rPr>
+                          <w:lang w:val="en-US"/>
+                        </w:rPr>
+                      </w:pPr>
+                      <w:proofErr w:type="spellStart"/>
+                      <w:proofErr w:type="gramStart"/>
+                      <w:r>
+                        <w:rPr>
+                          <w:lang w:val="en-US"/>
+                        </w:rPr>
+                        <w:t>Set</w:t>
+                      </w:r>
+                      <w:r>
+                        <w:rPr>
+                          <w:lang w:val="en-US"/>
+                        </w:rPr>
+                        <w:t>PackingLabel</w:t>
+                      </w:r>
+                      <w:proofErr w:type="spellEnd"/>
+                      <w:r>
+                        <w:rPr>
+                          <w:lang w:val="en-US"/>
+                        </w:rPr>
+                        <w:t>(</w:t>
+                      </w:r>
+                      <w:proofErr w:type="gramEnd"/>
                       <w:r>
                         <w:rPr>
                           <w:lang w:val="en-US"/>
                         </w:rPr>
                         <w:t>)</w:t>
                       </w:r>
-                    </w:p>
-                    <w:p>
-                      <w:pPr>
-                        <w:spacing w:after="0" w:line="276" w:lineRule="auto"/>
-                        <w:rPr>
-                          <w:lang w:val="en-US"/>
-                        </w:rPr>
-                      </w:pPr>
+                      <w:r>
+                        <w:rPr>
+                          <w:lang w:val="en-US"/>
+                        </w:rPr>
+                        <w:t xml:space="preserve"> : </w:t>
+                      </w:r>
+                      <w:r>
+                        <w:rPr>
+                          <w:lang w:val="en-US"/>
+                        </w:rPr>
+                        <w:t>List&lt;string&gt;</w:t>
+                      </w:r>
                     </w:p>
                     <w:p>
                       <w:pPr>
@@ -4449,7 +4819,7 @@
                         <w:rPr>
                           <w:lang w:val="en-US"/>
                         </w:rPr>
-                        <w:t>LivesInUSA</w:t>
+                        <w:t>SetShippingLabel</w:t>
                       </w:r>
                       <w:proofErr w:type="spellEnd"/>
                       <w:r>
@@ -4470,7 +4840,7 @@
                         <w:rPr>
                           <w:lang w:val="en-US"/>
                         </w:rPr>
-                        <w:t xml:space="preserve"> bool</w:t>
+                        <w:t xml:space="preserve"> string</w:t>
                       </w:r>
                     </w:p>
                     <w:p>
@@ -4485,7 +4855,7 @@
                         <w:rPr>
                           <w:lang w:val="en-US"/>
                         </w:rPr>
-                        <w:t>DisplayShippingLabel</w:t>
+                        <w:t>AddOrder</w:t>
                       </w:r>
                       <w:proofErr w:type="spellEnd"/>
                       <w:r>
@@ -4542,18 +4912,18 @@
         <mc:AlternateContent>
           <mc:Choice Requires="wps">
             <w:drawing>
-              <wp:anchor distT="0" distB="0" distL="114300" distR="114300" simplePos="0" relativeHeight="251671552" behindDoc="0" locked="0" layoutInCell="1" allowOverlap="1" wp14:anchorId="424CB6F8" wp14:editId="141426BC">
+              <wp:anchor distT="0" distB="0" distL="114300" distR="114300" simplePos="0" relativeHeight="251669504" behindDoc="0" locked="0" layoutInCell="1" allowOverlap="1" wp14:anchorId="0EE11A20" wp14:editId="6CB3EB07">
                 <wp:simplePos x="0" y="0"/>
                 <wp:positionH relativeFrom="column">
-                  <wp:posOffset>2396310</wp:posOffset>
+                  <wp:posOffset>2395855</wp:posOffset>
                 </wp:positionH>
                 <wp:positionV relativeFrom="paragraph">
-                  <wp:posOffset>2435261</wp:posOffset>
+                  <wp:posOffset>269240</wp:posOffset>
                 </wp:positionV>
-                <wp:extent cx="2218055" cy="2535842"/>
-                <wp:effectExtent l="0" t="0" r="10795" b="17145"/>
+                <wp:extent cx="2218055" cy="1974850"/>
+                <wp:effectExtent l="0" t="0" r="10795" b="25400"/>
                 <wp:wrapNone/>
-                <wp:docPr id="868396350" name="Cuadro de texto 1"/>
+                <wp:docPr id="93335186" name="Cuadro de texto 1"/>
                 <wp:cNvGraphicFramePr/>
                 <a:graphic xmlns:a="http://schemas.openxmlformats.org/drawingml/2006/main">
                   <a:graphicData uri="http://schemas.microsoft.com/office/word/2010/wordprocessingShape">
@@ -4562,7 +4932,7 @@
                       <wps:spPr>
                         <a:xfrm>
                           <a:off x="0" y="0"/>
-                          <a:ext cx="2218055" cy="2535842"/>
+                          <a:ext cx="2218055" cy="1974850"/>
                         </a:xfrm>
                         <a:prstGeom prst="rect">
                           <a:avLst/>
@@ -4608,7 +4978,7 @@
                                 <w:szCs w:val="24"/>
                                 <w:lang w:val="en-US"/>
                               </w:rPr>
-                              <w:t>Address</w:t>
+                              <w:t>Customer</w:t>
                             </w:r>
                           </w:p>
                           <w:p>
@@ -4639,13 +5009,7 @@
                               <w:rPr>
                                 <w:lang w:val="en-US"/>
                               </w:rPr>
-                              <w:t>address</w:t>
-                            </w:r>
-                            <w:r>
-                              <w:rPr>
-                                <w:lang w:val="en-US"/>
-                              </w:rPr>
-                              <w:t xml:space="preserve"> :</w:t>
+                              <w:t>name :</w:t>
                             </w:r>
                             <w:proofErr w:type="gramEnd"/>
                             <w:r>
@@ -4676,14 +5040,14 @@
                               <w:rPr>
                                 <w:lang w:val="en-US"/>
                               </w:rPr>
-                              <w:t>city :</w:t>
+                              <w:t>Address :</w:t>
                             </w:r>
                             <w:proofErr w:type="gramEnd"/>
                             <w:r>
                               <w:rPr>
                                 <w:lang w:val="en-US"/>
                               </w:rPr>
-                              <w:t xml:space="preserve"> string</w:t>
+                              <w:t xml:space="preserve"> Address</w:t>
                             </w:r>
                           </w:p>
                           <w:p>
@@ -4693,68 +5057,6 @@
                               </w:pBdr>
                               <w:spacing w:after="0" w:line="276" w:lineRule="auto"/>
                               <w:rPr>
-                                <w:lang w:val="en-US"/>
-                              </w:rPr>
-                            </w:pPr>
-                            <w:r>
-                              <w:rPr>
-                                <w:lang w:val="en-US"/>
-                              </w:rPr>
-                              <w:t>_</w:t>
-                            </w:r>
-                            <w:proofErr w:type="gramStart"/>
-                            <w:r>
-                              <w:rPr>
-                                <w:lang w:val="en-US"/>
-                              </w:rPr>
-                              <w:t>state :</w:t>
-                            </w:r>
-                            <w:proofErr w:type="gramEnd"/>
-                            <w:r>
-                              <w:rPr>
-                                <w:lang w:val="en-US"/>
-                              </w:rPr>
-                              <w:t xml:space="preserve"> string</w:t>
-                            </w:r>
-                          </w:p>
-                          <w:p>
-                            <w:pPr>
-                              <w:pBdr>
-                                <w:bottom w:val="single" w:sz="12" w:space="1" w:color="auto"/>
-                              </w:pBdr>
-                              <w:spacing w:after="0" w:line="276" w:lineRule="auto"/>
-                              <w:rPr>
-                                <w:lang w:val="en-US"/>
-                              </w:rPr>
-                            </w:pPr>
-                            <w:r>
-                              <w:rPr>
-                                <w:lang w:val="en-US"/>
-                              </w:rPr>
-                              <w:t>_</w:t>
-                            </w:r>
-                            <w:proofErr w:type="gramStart"/>
-                            <w:r>
-                              <w:rPr>
-                                <w:lang w:val="en-US"/>
-                              </w:rPr>
-                              <w:t>country :</w:t>
-                            </w:r>
-                            <w:proofErr w:type="gramEnd"/>
-                            <w:r>
-                              <w:rPr>
-                                <w:lang w:val="en-US"/>
-                              </w:rPr>
-                              <w:t xml:space="preserve"> string</w:t>
-                            </w:r>
-                          </w:p>
-                          <w:p>
-                            <w:pPr>
-                              <w:pBdr>
-                                <w:bottom w:val="single" w:sz="12" w:space="1" w:color="auto"/>
-                              </w:pBdr>
-                              <w:spacing w:after="0" w:line="276" w:lineRule="auto"/>
-                              <w:rPr>
                                 <w:sz w:val="8"/>
                                 <w:szCs w:val="8"/>
                                 <w:lang w:val="en-US"/>
@@ -4782,7 +5084,7 @@
                               <w:rPr>
                                 <w:lang w:val="en-US"/>
                               </w:rPr>
-                              <w:t>Address</w:t>
+                              <w:t>Customer</w:t>
                             </w:r>
                             <w:r>
                               <w:rPr>
@@ -4802,13 +5104,19 @@
                                 <w:iCs/>
                                 <w:lang w:val="en-US"/>
                               </w:rPr>
-                              <w:t>address</w:t>
-                            </w:r>
-                            <w:r>
-                              <w:rPr>
-                                <w:lang w:val="en-US"/>
-                              </w:rPr>
-                              <w:t xml:space="preserve">, string </w:t>
+                              <w:t>name</w:t>
+                            </w:r>
+                            <w:r>
+                              <w:rPr>
+                                <w:lang w:val="en-US"/>
+                              </w:rPr>
+                              <w:t xml:space="preserve">, </w:t>
+                            </w:r>
+                            <w:r>
+                              <w:rPr>
+                                <w:lang w:val="en-US"/>
+                              </w:rPr>
+                              <w:t xml:space="preserve">Address </w:t>
                             </w:r>
                             <w:r>
                               <w:rPr>
@@ -4816,35 +5124,7 @@
                                 <w:iCs/>
                                 <w:lang w:val="en-US"/>
                               </w:rPr>
-                              <w:t>city</w:t>
-                            </w:r>
-                            <w:r>
-                              <w:rPr>
-                                <w:lang w:val="en-US"/>
-                              </w:rPr>
-                              <w:t xml:space="preserve">, string </w:t>
-                            </w:r>
-                            <w:r>
-                              <w:rPr>
-                                <w:i/>
-                                <w:iCs/>
-                                <w:lang w:val="en-US"/>
-                              </w:rPr>
-                              <w:t>state</w:t>
-                            </w:r>
-                            <w:r>
-                              <w:rPr>
-                                <w:lang w:val="en-US"/>
-                              </w:rPr>
-                              <w:t xml:space="preserve">, string </w:t>
-                            </w:r>
-                            <w:r>
-                              <w:rPr>
-                                <w:i/>
-                                <w:iCs/>
-                                <w:lang w:val="en-US"/>
-                              </w:rPr>
-                              <w:t>country</w:t>
+                              <w:t>address</w:t>
                             </w:r>
                             <w:r>
                               <w:rPr>
@@ -4873,7 +5153,7 @@
                               <w:rPr>
                                 <w:lang w:val="en-US"/>
                               </w:rPr>
-                              <w:t>IsInUSA</w:t>
+                              <w:t>LivesInUSA</w:t>
                             </w:r>
                             <w:proofErr w:type="spellEnd"/>
                             <w:r>
@@ -4894,7 +5174,7 @@
                               <w:rPr>
                                 <w:lang w:val="en-US"/>
                               </w:rPr>
-                              <w:t xml:space="preserve"> void</w:t>
+                              <w:t xml:space="preserve"> bool</w:t>
                             </w:r>
                           </w:p>
                           <w:p>
@@ -4905,19 +5185,31 @@
                               </w:rPr>
                             </w:pPr>
                             <w:proofErr w:type="spellStart"/>
+                            <w:r>
+                              <w:rPr>
+                                <w:lang w:val="en-US"/>
+                              </w:rPr>
+                              <w:t>Set</w:t>
+                            </w:r>
+                            <w:r>
+                              <w:rPr>
+                                <w:lang w:val="en-US"/>
+                              </w:rPr>
+                              <w:t>ShippingLabel</w:t>
+                            </w:r>
+                            <w:proofErr w:type="spellEnd"/>
+                            <w:r>
+                              <w:rPr>
+                                <w:lang w:val="en-US"/>
+                              </w:rPr>
+                              <w:t xml:space="preserve"> (</w:t>
+                            </w:r>
                             <w:proofErr w:type="gramStart"/>
                             <w:r>
                               <w:rPr>
                                 <w:lang w:val="en-US"/>
                               </w:rPr>
-                              <w:t>GetCompleteAddress</w:t>
-                            </w:r>
-                            <w:proofErr w:type="spellEnd"/>
-                            <w:r>
-                              <w:rPr>
-                                <w:lang w:val="en-US"/>
-                              </w:rPr>
-                              <w:t xml:space="preserve"> :</w:t>
+                              <w:t>) :</w:t>
                             </w:r>
                             <w:proofErr w:type="gramEnd"/>
                             <w:r>
@@ -4934,34 +5226,14 @@
                                 <w:lang w:val="en-US"/>
                               </w:rPr>
                             </w:pPr>
-                            <w:proofErr w:type="spellStart"/>
-                            <w:r>
-                              <w:rPr>
-                                <w:lang w:val="en-US"/>
-                              </w:rPr>
-                              <w:t>GetStreetAddress</w:t>
-                            </w:r>
-                            <w:proofErr w:type="spellEnd"/>
-                            <w:r>
-                              <w:rPr>
-                                <w:lang w:val="en-US"/>
-                              </w:rPr>
-                              <w:t xml:space="preserve"> (</w:t>
-                            </w:r>
-                            <w:proofErr w:type="gramStart"/>
-                            <w:r>
-                              <w:rPr>
-                                <w:lang w:val="en-US"/>
-                              </w:rPr>
-                              <w:t>) :</w:t>
-                            </w:r>
-                            <w:proofErr w:type="gramEnd"/>
-                            <w:r>
-                              <w:rPr>
-                                <w:lang w:val="en-US"/>
-                              </w:rPr>
-                              <w:t xml:space="preserve"> string</w:t>
-                            </w:r>
+                          </w:p>
+                          <w:p>
+                            <w:pPr>
+                              <w:spacing w:after="0" w:line="276" w:lineRule="auto"/>
+                              <w:rPr>
+                                <w:lang w:val="en-US"/>
+                              </w:rPr>
+                            </w:pPr>
                           </w:p>
                         </w:txbxContent>
                       </wps:txbx>
@@ -4985,7 +5257,7 @@
           </mc:Choice>
           <mc:Fallback>
             <w:pict>
-              <v:shape w14:anchorId="424CB6F8" id="_x0000_s1030" type="#_x0000_t202" style="position:absolute;margin-left:188.7pt;margin-top:191.75pt;width:174.65pt;height:199.65pt;z-index:251671552;visibility:visible;mso-wrap-style:square;mso-width-percent:0;mso-height-percent:0;mso-wrap-distance-left:9pt;mso-wrap-distance-top:0;mso-wrap-distance-right:9pt;mso-wrap-distance-bottom:0;mso-position-horizontal:absolute;mso-position-horizontal-relative:text;mso-position-vertical:absolute;mso-position-vertical-relative:text;mso-width-percent:0;mso-height-percent:0;mso-width-relative:margin;mso-height-relative:margin;v-text-anchor:top" o:gfxdata="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" fillcolor="white [3201]" strokecolor="#ed7d31 [3205]" strokeweight="1pt">
+              <v:shape w14:anchorId="0EE11A20" id="_x0000_s1030" type="#_x0000_t202" style="position:absolute;margin-left:188.65pt;margin-top:21.2pt;width:174.65pt;height:155.5pt;z-index:251669504;visibility:visible;mso-wrap-style:square;mso-width-percent:0;mso-height-percent:0;mso-wrap-distance-left:9pt;mso-wrap-distance-top:0;mso-wrap-distance-right:9pt;mso-wrap-distance-bottom:0;mso-position-horizontal:absolute;mso-position-horizontal-relative:text;mso-position-vertical:absolute;mso-position-vertical-relative:text;mso-width-percent:0;mso-height-percent:0;mso-width-relative:margin;mso-height-relative:margin;v-text-anchor:top" o:gfxdata="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" fillcolor="white [3201]" strokecolor="#ed7d31 [3205]" strokeweight="1pt">
                 <v:textbox>
                   <w:txbxContent>
                     <w:p>
@@ -5011,7 +5283,7 @@
                           <w:szCs w:val="24"/>
                           <w:lang w:val="en-US"/>
                         </w:rPr>
-                        <w:t>Address</w:t>
+                        <w:t>Customer</w:t>
                       </w:r>
                     </w:p>
                     <w:p>
@@ -5042,13 +5314,7 @@
                         <w:rPr>
                           <w:lang w:val="en-US"/>
                         </w:rPr>
-                        <w:t>address</w:t>
-                      </w:r>
-                      <w:r>
-                        <w:rPr>
-                          <w:lang w:val="en-US"/>
-                        </w:rPr>
-                        <w:t xml:space="preserve"> :</w:t>
+                        <w:t>name :</w:t>
                       </w:r>
                       <w:proofErr w:type="gramEnd"/>
                       <w:r>
@@ -5079,14 +5345,14 @@
                         <w:rPr>
                           <w:lang w:val="en-US"/>
                         </w:rPr>
-                        <w:t>city :</w:t>
+                        <w:t>Address :</w:t>
                       </w:r>
                       <w:proofErr w:type="gramEnd"/>
                       <w:r>
                         <w:rPr>
                           <w:lang w:val="en-US"/>
                         </w:rPr>
-                        <w:t xml:space="preserve"> string</w:t>
+                        <w:t xml:space="preserve"> Address</w:t>
                       </w:r>
                     </w:p>
                     <w:p>
@@ -5096,68 +5362,6 @@
                         </w:pBdr>
                         <w:spacing w:after="0" w:line="276" w:lineRule="auto"/>
                         <w:rPr>
-                          <w:lang w:val="en-US"/>
-                        </w:rPr>
-                      </w:pPr>
-                      <w:r>
-                        <w:rPr>
-                          <w:lang w:val="en-US"/>
-                        </w:rPr>
-                        <w:t>_</w:t>
-                      </w:r>
-                      <w:proofErr w:type="gramStart"/>
-                      <w:r>
-                        <w:rPr>
-                          <w:lang w:val="en-US"/>
-                        </w:rPr>
-                        <w:t>state :</w:t>
-                      </w:r>
-                      <w:proofErr w:type="gramEnd"/>
-                      <w:r>
-                        <w:rPr>
-                          <w:lang w:val="en-US"/>
-                        </w:rPr>
-                        <w:t xml:space="preserve"> string</w:t>
-                      </w:r>
-                    </w:p>
-                    <w:p>
-                      <w:pPr>
-                        <w:pBdr>
-                          <w:bottom w:val="single" w:sz="12" w:space="1" w:color="auto"/>
-                        </w:pBdr>
-                        <w:spacing w:after="0" w:line="276" w:lineRule="auto"/>
-                        <w:rPr>
-                          <w:lang w:val="en-US"/>
-                        </w:rPr>
-                      </w:pPr>
-                      <w:r>
-                        <w:rPr>
-                          <w:lang w:val="en-US"/>
-                        </w:rPr>
-                        <w:t>_</w:t>
-                      </w:r>
-                      <w:proofErr w:type="gramStart"/>
-                      <w:r>
-                        <w:rPr>
-                          <w:lang w:val="en-US"/>
-                        </w:rPr>
-                        <w:t>country :</w:t>
-                      </w:r>
-                      <w:proofErr w:type="gramEnd"/>
-                      <w:r>
-                        <w:rPr>
-                          <w:lang w:val="en-US"/>
-                        </w:rPr>
-                        <w:t xml:space="preserve"> string</w:t>
-                      </w:r>
-                    </w:p>
-                    <w:p>
-                      <w:pPr>
-                        <w:pBdr>
-                          <w:bottom w:val="single" w:sz="12" w:space="1" w:color="auto"/>
-                        </w:pBdr>
-                        <w:spacing w:after="0" w:line="276" w:lineRule="auto"/>
-                        <w:rPr>
                           <w:sz w:val="8"/>
                           <w:szCs w:val="8"/>
                           <w:lang w:val="en-US"/>
@@ -5185,7 +5389,7 @@
                         <w:rPr>
                           <w:lang w:val="en-US"/>
                         </w:rPr>
-                        <w:t>Address</w:t>
+                        <w:t>Customer</w:t>
                       </w:r>
                       <w:r>
                         <w:rPr>
@@ -5205,13 +5409,19 @@
                           <w:iCs/>
                           <w:lang w:val="en-US"/>
                         </w:rPr>
-                        <w:t>address</w:t>
-                      </w:r>
-                      <w:r>
-                        <w:rPr>
-                          <w:lang w:val="en-US"/>
-                        </w:rPr>
-                        <w:t xml:space="preserve">, string </w:t>
+                        <w:t>name</w:t>
+                      </w:r>
+                      <w:r>
+                        <w:rPr>
+                          <w:lang w:val="en-US"/>
+                        </w:rPr>
+                        <w:t xml:space="preserve">, </w:t>
+                      </w:r>
+                      <w:r>
+                        <w:rPr>
+                          <w:lang w:val="en-US"/>
+                        </w:rPr>
+                        <w:t xml:space="preserve">Address </w:t>
                       </w:r>
                       <w:r>
                         <w:rPr>
@@ -5219,35 +5429,7 @@
                           <w:iCs/>
                           <w:lang w:val="en-US"/>
                         </w:rPr>
-                        <w:t>city</w:t>
-                      </w:r>
-                      <w:r>
-                        <w:rPr>
-                          <w:lang w:val="en-US"/>
-                        </w:rPr>
-                        <w:t xml:space="preserve">, string </w:t>
-                      </w:r>
-                      <w:r>
-                        <w:rPr>
-                          <w:i/>
-                          <w:iCs/>
-                          <w:lang w:val="en-US"/>
-                        </w:rPr>
-                        <w:t>state</w:t>
-                      </w:r>
-                      <w:r>
-                        <w:rPr>
-                          <w:lang w:val="en-US"/>
-                        </w:rPr>
-                        <w:t xml:space="preserve">, string </w:t>
-                      </w:r>
-                      <w:r>
-                        <w:rPr>
-                          <w:i/>
-                          <w:iCs/>
-                          <w:lang w:val="en-US"/>
-                        </w:rPr>
-                        <w:t>country</w:t>
+                        <w:t>address</w:t>
                       </w:r>
                       <w:r>
                         <w:rPr>
@@ -5276,7 +5458,7 @@
                         <w:rPr>
                           <w:lang w:val="en-US"/>
                         </w:rPr>
-                        <w:t>IsInUSA</w:t>
+                        <w:t>LivesInUSA</w:t>
                       </w:r>
                       <w:proofErr w:type="spellEnd"/>
                       <w:r>
@@ -5297,7 +5479,7 @@
                         <w:rPr>
                           <w:lang w:val="en-US"/>
                         </w:rPr>
-                        <w:t xml:space="preserve"> void</w:t>
+                        <w:t xml:space="preserve"> bool</w:t>
                       </w:r>
                     </w:p>
                     <w:p>
@@ -5308,19 +5490,31 @@
                         </w:rPr>
                       </w:pPr>
                       <w:proofErr w:type="spellStart"/>
+                      <w:r>
+                        <w:rPr>
+                          <w:lang w:val="en-US"/>
+                        </w:rPr>
+                        <w:t>Set</w:t>
+                      </w:r>
+                      <w:r>
+                        <w:rPr>
+                          <w:lang w:val="en-US"/>
+                        </w:rPr>
+                        <w:t>ShippingLabel</w:t>
+                      </w:r>
+                      <w:proofErr w:type="spellEnd"/>
+                      <w:r>
+                        <w:rPr>
+                          <w:lang w:val="en-US"/>
+                        </w:rPr>
+                        <w:t xml:space="preserve"> (</w:t>
+                      </w:r>
                       <w:proofErr w:type="gramStart"/>
                       <w:r>
                         <w:rPr>
                           <w:lang w:val="en-US"/>
                         </w:rPr>
-                        <w:t>GetCompleteAddress</w:t>
-                      </w:r>
-                      <w:proofErr w:type="spellEnd"/>
-                      <w:r>
-                        <w:rPr>
-                          <w:lang w:val="en-US"/>
-                        </w:rPr>
-                        <w:t xml:space="preserve"> :</w:t>
+                        <w:t>) :</w:t>
                       </w:r>
                       <w:proofErr w:type="gramEnd"/>
                       <w:r>
@@ -5337,34 +5531,14 @@
                           <w:lang w:val="en-US"/>
                         </w:rPr>
                       </w:pPr>
-                      <w:proofErr w:type="spellStart"/>
-                      <w:r>
-                        <w:rPr>
-                          <w:lang w:val="en-US"/>
-                        </w:rPr>
-                        <w:t>GetStreetAddress</w:t>
-                      </w:r>
-                      <w:proofErr w:type="spellEnd"/>
-                      <w:r>
-                        <w:rPr>
-                          <w:lang w:val="en-US"/>
-                        </w:rPr>
-                        <w:t xml:space="preserve"> (</w:t>
-                      </w:r>
-                      <w:proofErr w:type="gramStart"/>
-                      <w:r>
-                        <w:rPr>
-                          <w:lang w:val="en-US"/>
-                        </w:rPr>
-                        <w:t>) :</w:t>
-                      </w:r>
-                      <w:proofErr w:type="gramEnd"/>
-                      <w:r>
-                        <w:rPr>
-                          <w:lang w:val="en-US"/>
-                        </w:rPr>
-                        <w:t xml:space="preserve"> string</w:t>
-                      </w:r>
+                    </w:p>
+                    <w:p>
+                      <w:pPr>
+                        <w:spacing w:after="0" w:line="276" w:lineRule="auto"/>
+                        <w:rPr>
+                          <w:lang w:val="en-US"/>
+                        </w:rPr>
+                      </w:pPr>
                     </w:p>
                   </w:txbxContent>
                 </v:textbox>
@@ -5375,21 +5549,908 @@
       </w:r>
       <w:r>
         <w:rPr>
+          <w:lang w:val="en-US"/>
+        </w:rPr>
+        <w:t>With the information above we can create the following diagram:</w:t>
+      </w:r>
+    </w:p>
+    <w:p>
+      <w:pPr>
+        <w:rPr>
+          <w:lang w:val="en-US"/>
+        </w:rPr>
+      </w:pPr>
+    </w:p>
+    <w:p>
+      <w:pPr>
+        <w:rPr>
+          <w:lang w:val="en-US"/>
+        </w:rPr>
+      </w:pPr>
+    </w:p>
+    <w:p>
+      <w:pPr>
+        <w:rPr>
+          <w:lang w:val="en-US"/>
+        </w:rPr>
+      </w:pPr>
+    </w:p>
+    <w:p>
+      <w:pPr>
+        <w:rPr>
+          <w:lang w:val="en-US"/>
+        </w:rPr>
+      </w:pPr>
+    </w:p>
+    <w:p>
+      <w:pPr>
+        <w:rPr>
+          <w:lang w:val="en-US"/>
+        </w:rPr>
+      </w:pPr>
+    </w:p>
+    <w:p>
+      <w:pPr>
+        <w:rPr>
+          <w:lang w:val="en-US"/>
+        </w:rPr>
+      </w:pPr>
+    </w:p>
+    <w:p>
+      <w:pPr>
+        <w:rPr>
+          <w:lang w:val="en-US"/>
+        </w:rPr>
+      </w:pPr>
+    </w:p>
+    <w:p>
+      <w:pPr>
+        <w:rPr>
+          <w:lang w:val="en-US"/>
+        </w:rPr>
+      </w:pPr>
+      <w:r>
+        <w:rPr>
           <w:noProof/>
           <w:sz w:val="24"/>
           <w:szCs w:val="24"/>
           <w:lang w:val="en-US"/>
         </w:rPr>
+        <mc:AlternateContent>
+          <mc:Choice Requires="wps">
+            <w:drawing>
+              <wp:anchor distT="0" distB="0" distL="114300" distR="114300" simplePos="0" relativeHeight="251673600" behindDoc="0" locked="0" layoutInCell="1" allowOverlap="1" wp14:anchorId="6C5FC356" wp14:editId="30D5A4FF">
+                <wp:simplePos x="0" y="0"/>
+                <wp:positionH relativeFrom="column">
+                  <wp:posOffset>2396490</wp:posOffset>
+                </wp:positionH>
+                <wp:positionV relativeFrom="paragraph">
+                  <wp:posOffset>24130</wp:posOffset>
+                </wp:positionV>
+                <wp:extent cx="2218055" cy="1752600"/>
+                <wp:effectExtent l="0" t="0" r="10795" b="19050"/>
+                <wp:wrapNone/>
+                <wp:docPr id="1626007496" name="Cuadro de texto 1"/>
+                <wp:cNvGraphicFramePr/>
+                <a:graphic xmlns:a="http://schemas.openxmlformats.org/drawingml/2006/main">
+                  <a:graphicData uri="http://schemas.microsoft.com/office/word/2010/wordprocessingShape">
+                    <wps:wsp>
+                      <wps:cNvSpPr txBox="1"/>
+                      <wps:spPr>
+                        <a:xfrm>
+                          <a:off x="0" y="0"/>
+                          <a:ext cx="2218055" cy="1752600"/>
+                        </a:xfrm>
+                        <a:prstGeom prst="rect">
+                          <a:avLst/>
+                        </a:prstGeom>
+                        <a:ln/>
+                      </wps:spPr>
+                      <wps:style>
+                        <a:lnRef idx="2">
+                          <a:schemeClr val="accent2"/>
+                        </a:lnRef>
+                        <a:fillRef idx="1">
+                          <a:schemeClr val="lt1"/>
+                        </a:fillRef>
+                        <a:effectRef idx="0">
+                          <a:schemeClr val="accent2"/>
+                        </a:effectRef>
+                        <a:fontRef idx="minor">
+                          <a:schemeClr val="dk1"/>
+                        </a:fontRef>
+                      </wps:style>
+                      <wps:txbx>
+                        <w:txbxContent>
+                          <w:p>
+                            <w:pPr>
+                              <w:pBdr>
+                                <w:bottom w:val="single" w:sz="12" w:space="1" w:color="auto"/>
+                              </w:pBdr>
+                              <w:spacing w:after="0"/>
+                              <w:jc w:val="center"/>
+                              <w:rPr>
+                                <w:b/>
+                                <w:bCs/>
+                                <w:sz w:val="24"/>
+                                <w:szCs w:val="24"/>
+                                <w:lang w:val="en-US"/>
+                              </w:rPr>
+                            </w:pPr>
+                            <w:proofErr w:type="spellStart"/>
+                            <w:r>
+                              <w:rPr>
+                                <w:b/>
+                                <w:bCs/>
+                                <w:sz w:val="24"/>
+                                <w:szCs w:val="24"/>
+                                <w:lang w:val="en-US"/>
+                              </w:rPr>
+                              <w:t>Random</w:t>
+                            </w:r>
+                            <w:r>
+                              <w:rPr>
+                                <w:b/>
+                                <w:bCs/>
+                                <w:sz w:val="24"/>
+                                <w:szCs w:val="24"/>
+                                <w:lang w:val="en-US"/>
+                              </w:rPr>
+                              <w:t>Generator</w:t>
+                            </w:r>
+                            <w:proofErr w:type="spellEnd"/>
+                          </w:p>
+                          <w:p>
+                            <w:pPr>
+                              <w:spacing w:after="0" w:line="276" w:lineRule="auto"/>
+                              <w:rPr>
+                                <w:sz w:val="8"/>
+                                <w:szCs w:val="8"/>
+                                <w:lang w:val="en-US"/>
+                              </w:rPr>
+                            </w:pPr>
+                          </w:p>
+                          <w:p>
+                            <w:pPr>
+                              <w:spacing w:after="0" w:line="276" w:lineRule="auto"/>
+                              <w:rPr>
+                                <w:lang w:val="en-US"/>
+                              </w:rPr>
+                            </w:pPr>
+                            <w:r>
+                              <w:rPr>
+                                <w:lang w:val="en-US"/>
+                              </w:rPr>
+                              <w:t>_</w:t>
+                            </w:r>
+                            <w:proofErr w:type="spellStart"/>
+                            <w:proofErr w:type="gramStart"/>
+                            <w:r>
+                              <w:rPr>
+                                <w:lang w:val="en-US"/>
+                              </w:rPr>
+                              <w:t>productList</w:t>
+                            </w:r>
+                            <w:proofErr w:type="spellEnd"/>
+                            <w:r>
+                              <w:rPr>
+                                <w:lang w:val="en-US"/>
+                              </w:rPr>
+                              <w:t xml:space="preserve"> :</w:t>
+                            </w:r>
+                            <w:proofErr w:type="gramEnd"/>
+                            <w:r>
+                              <w:rPr>
+                                <w:lang w:val="en-US"/>
+                              </w:rPr>
+                              <w:t xml:space="preserve"> List&lt;</w:t>
+                            </w:r>
+                            <w:r>
+                              <w:rPr>
+                                <w:lang w:val="en-US"/>
+                              </w:rPr>
+                              <w:t>Product</w:t>
+                            </w:r>
+                            <w:r>
+                              <w:rPr>
+                                <w:lang w:val="en-US"/>
+                              </w:rPr>
+                              <w:t>&gt;</w:t>
+                            </w:r>
+                            <w:r>
+                              <w:rPr>
+                                <w:lang w:val="en-US"/>
+                              </w:rPr>
+                              <w:t xml:space="preserve"> </w:t>
+                            </w:r>
+                          </w:p>
+                          <w:p>
+                            <w:pPr>
+                              <w:spacing w:after="0" w:line="276" w:lineRule="auto"/>
+                              <w:rPr>
+                                <w:lang w:val="en-US"/>
+                              </w:rPr>
+                            </w:pPr>
+                            <w:r>
+                              <w:rPr>
+                                <w:lang w:val="en-US"/>
+                              </w:rPr>
+                              <w:t>_</w:t>
+                            </w:r>
+                            <w:proofErr w:type="spellStart"/>
+                            <w:proofErr w:type="gramStart"/>
+                            <w:r>
+                              <w:rPr>
+                                <w:lang w:val="en-US"/>
+                              </w:rPr>
+                              <w:t>addressList</w:t>
+                            </w:r>
+                            <w:proofErr w:type="spellEnd"/>
+                            <w:r>
+                              <w:rPr>
+                                <w:lang w:val="en-US"/>
+                              </w:rPr>
+                              <w:t xml:space="preserve"> :</w:t>
+                            </w:r>
+                            <w:proofErr w:type="gramEnd"/>
+                            <w:r>
+                              <w:rPr>
+                                <w:lang w:val="en-US"/>
+                              </w:rPr>
+                              <w:t xml:space="preserve"> List&lt;</w:t>
+                            </w:r>
+                            <w:r>
+                              <w:rPr>
+                                <w:lang w:val="en-US"/>
+                              </w:rPr>
+                              <w:t>Address</w:t>
+                            </w:r>
+                            <w:r>
+                              <w:rPr>
+                                <w:lang w:val="en-US"/>
+                              </w:rPr>
+                              <w:t>&gt;</w:t>
+                            </w:r>
+                          </w:p>
+                          <w:p>
+                            <w:pPr>
+                              <w:spacing w:after="0" w:line="276" w:lineRule="auto"/>
+                              <w:rPr>
+                                <w:lang w:val="en-US"/>
+                              </w:rPr>
+                            </w:pPr>
+                            <w:r>
+                              <w:rPr>
+                                <w:lang w:val="en-US"/>
+                              </w:rPr>
+                              <w:t>_</w:t>
+                            </w:r>
+                            <w:proofErr w:type="spellStart"/>
+                            <w:proofErr w:type="gramStart"/>
+                            <w:r>
+                              <w:rPr>
+                                <w:lang w:val="en-US"/>
+                              </w:rPr>
+                              <w:t>customerList</w:t>
+                            </w:r>
+                            <w:proofErr w:type="spellEnd"/>
+                            <w:r>
+                              <w:rPr>
+                                <w:lang w:val="en-US"/>
+                              </w:rPr>
+                              <w:t xml:space="preserve"> :</w:t>
+                            </w:r>
+                            <w:proofErr w:type="gramEnd"/>
+                            <w:r>
+                              <w:rPr>
+                                <w:lang w:val="en-US"/>
+                              </w:rPr>
+                              <w:t xml:space="preserve"> List&lt;string&gt;</w:t>
+                            </w:r>
+                          </w:p>
+                          <w:p>
+                            <w:pPr>
+                              <w:pBdr>
+                                <w:bottom w:val="single" w:sz="12" w:space="1" w:color="auto"/>
+                              </w:pBdr>
+                              <w:spacing w:after="0" w:line="276" w:lineRule="auto"/>
+                              <w:rPr>
+                                <w:sz w:val="8"/>
+                                <w:szCs w:val="8"/>
+                                <w:lang w:val="en-US"/>
+                              </w:rPr>
+                            </w:pPr>
+                          </w:p>
+                          <w:p>
+                            <w:pPr>
+                              <w:spacing w:after="0" w:line="276" w:lineRule="auto"/>
+                              <w:rPr>
+                                <w:sz w:val="8"/>
+                                <w:szCs w:val="8"/>
+                                <w:lang w:val="en-US"/>
+                              </w:rPr>
+                            </w:pPr>
+                          </w:p>
+                          <w:p>
+                            <w:pPr>
+                              <w:spacing w:after="0" w:line="276" w:lineRule="auto"/>
+                              <w:rPr>
+                                <w:lang w:val="en-US"/>
+                              </w:rPr>
+                            </w:pPr>
+                            <w:proofErr w:type="spellStart"/>
+                            <w:proofErr w:type="gramStart"/>
+                            <w:r>
+                              <w:rPr>
+                                <w:lang w:val="en-US"/>
+                              </w:rPr>
+                              <w:t>SetRandom</w:t>
+                            </w:r>
+                            <w:r>
+                              <w:rPr>
+                                <w:lang w:val="en-US"/>
+                              </w:rPr>
+                              <w:t>Product</w:t>
+                            </w:r>
+                            <w:proofErr w:type="spellEnd"/>
+                            <w:r>
+                              <w:rPr>
+                                <w:lang w:val="en-US"/>
+                              </w:rPr>
+                              <w:t>(</w:t>
+                            </w:r>
+                            <w:proofErr w:type="gramEnd"/>
+                            <w:r>
+                              <w:rPr>
+                                <w:lang w:val="en-US"/>
+                              </w:rPr>
+                              <w:t xml:space="preserve">) : </w:t>
+                            </w:r>
+                            <w:r>
+                              <w:rPr>
+                                <w:lang w:val="en-US"/>
+                              </w:rPr>
+                              <w:t>Product</w:t>
+                            </w:r>
+                          </w:p>
+                          <w:p>
+                            <w:pPr>
+                              <w:spacing w:after="0" w:line="276" w:lineRule="auto"/>
+                              <w:rPr>
+                                <w:lang w:val="en-US"/>
+                              </w:rPr>
+                            </w:pPr>
+                            <w:proofErr w:type="spellStart"/>
+                            <w:proofErr w:type="gramStart"/>
+                            <w:r>
+                              <w:rPr>
+                                <w:lang w:val="en-US"/>
+                              </w:rPr>
+                              <w:t>SetRandom</w:t>
+                            </w:r>
+                            <w:r>
+                              <w:rPr>
+                                <w:lang w:val="en-US"/>
+                              </w:rPr>
+                              <w:t>Address</w:t>
+                            </w:r>
+                            <w:proofErr w:type="spellEnd"/>
+                            <w:r>
+                              <w:rPr>
+                                <w:lang w:val="en-US"/>
+                              </w:rPr>
+                              <w:t>(</w:t>
+                            </w:r>
+                            <w:proofErr w:type="gramEnd"/>
+                            <w:r>
+                              <w:rPr>
+                                <w:lang w:val="en-US"/>
+                              </w:rPr>
+                              <w:t>)</w:t>
+                            </w:r>
+                            <w:r>
+                              <w:rPr>
+                                <w:lang w:val="en-US"/>
+                              </w:rPr>
+                              <w:t xml:space="preserve"> : </w:t>
+                            </w:r>
+                            <w:r>
+                              <w:rPr>
+                                <w:lang w:val="en-US"/>
+                              </w:rPr>
+                              <w:t>Address</w:t>
+                            </w:r>
+                          </w:p>
+                          <w:p>
+                            <w:pPr>
+                              <w:spacing w:after="0" w:line="276" w:lineRule="auto"/>
+                              <w:rPr>
+                                <w:lang w:val="en-US"/>
+                              </w:rPr>
+                            </w:pPr>
+                            <w:proofErr w:type="spellStart"/>
+                            <w:r>
+                              <w:rPr>
+                                <w:lang w:val="en-US"/>
+                              </w:rPr>
+                              <w:t>SetRandomCustomer</w:t>
+                            </w:r>
+                            <w:proofErr w:type="spellEnd"/>
+                            <w:r>
+                              <w:rPr>
+                                <w:lang w:val="en-US"/>
+                              </w:rPr>
+                              <w:t xml:space="preserve"> (</w:t>
+                            </w:r>
+                            <w:proofErr w:type="gramStart"/>
+                            <w:r>
+                              <w:rPr>
+                                <w:lang w:val="en-US"/>
+                              </w:rPr>
+                              <w:t>) :</w:t>
+                            </w:r>
+                            <w:proofErr w:type="gramEnd"/>
+                            <w:r>
+                              <w:rPr>
+                                <w:lang w:val="en-US"/>
+                              </w:rPr>
+                              <w:t xml:space="preserve"> string</w:t>
+                            </w:r>
+                          </w:p>
+                          <w:p>
+                            <w:pPr>
+                              <w:spacing w:after="0" w:line="276" w:lineRule="auto"/>
+                              <w:rPr>
+                                <w:lang w:val="en-US"/>
+                              </w:rPr>
+                            </w:pPr>
+                          </w:p>
+                          <w:p>
+                            <w:pPr>
+                              <w:spacing w:after="0" w:line="276" w:lineRule="auto"/>
+                              <w:rPr>
+                                <w:lang w:val="en-US"/>
+                              </w:rPr>
+                            </w:pPr>
+                          </w:p>
+                          <w:p>
+                            <w:pPr>
+                              <w:spacing w:after="0" w:line="276" w:lineRule="auto"/>
+                              <w:rPr>
+                                <w:lang w:val="en-US"/>
+                              </w:rPr>
+                            </w:pPr>
+                          </w:p>
+                        </w:txbxContent>
+                      </wps:txbx>
+                      <wps:bodyPr rot="0" spcFirstLastPara="0" vertOverflow="overflow" horzOverflow="overflow" vert="horz" wrap="square" lIns="91440" tIns="45720" rIns="91440" bIns="45720" numCol="1" spcCol="0" rtlCol="0" fromWordArt="0" anchor="t" anchorCtr="0" forceAA="0" compatLnSpc="1">
+                        <a:prstTxWarp prst="textNoShape">
+                          <a:avLst/>
+                        </a:prstTxWarp>
+                        <a:noAutofit/>
+                      </wps:bodyPr>
+                    </wps:wsp>
+                  </a:graphicData>
+                </a:graphic>
+                <wp14:sizeRelH relativeFrom="margin">
+                  <wp14:pctWidth>0</wp14:pctWidth>
+                </wp14:sizeRelH>
+                <wp14:sizeRelV relativeFrom="margin">
+                  <wp14:pctHeight>0</wp14:pctHeight>
+                </wp14:sizeRelV>
+              </wp:anchor>
+            </w:drawing>
+          </mc:Choice>
+          <mc:Fallback>
+            <w:pict>
+              <v:shape w14:anchorId="6C5FC356" id="_x0000_s1031" type="#_x0000_t202" style="position:absolute;margin-left:188.7pt;margin-top:1.9pt;width:174.65pt;height:138pt;z-index:251673600;visibility:visible;mso-wrap-style:square;mso-width-percent:0;mso-height-percent:0;mso-wrap-distance-left:9pt;mso-wrap-distance-top:0;mso-wrap-distance-right:9pt;mso-wrap-distance-bottom:0;mso-position-horizontal:absolute;mso-position-horizontal-relative:text;mso-position-vertical:absolute;mso-position-vertical-relative:text;mso-width-percent:0;mso-height-percent:0;mso-width-relative:margin;mso-height-relative:margin;v-text-anchor:top" o:gfxdata="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" fillcolor="white [3201]" strokecolor="#ed7d31 [3205]" strokeweight="1pt">
+                <v:textbox>
+                  <w:txbxContent>
+                    <w:p>
+                      <w:pPr>
+                        <w:pBdr>
+                          <w:bottom w:val="single" w:sz="12" w:space="1" w:color="auto"/>
+                        </w:pBdr>
+                        <w:spacing w:after="0"/>
+                        <w:jc w:val="center"/>
+                        <w:rPr>
+                          <w:b/>
+                          <w:bCs/>
+                          <w:sz w:val="24"/>
+                          <w:szCs w:val="24"/>
+                          <w:lang w:val="en-US"/>
+                        </w:rPr>
+                      </w:pPr>
+                      <w:proofErr w:type="spellStart"/>
+                      <w:r>
+                        <w:rPr>
+                          <w:b/>
+                          <w:bCs/>
+                          <w:sz w:val="24"/>
+                          <w:szCs w:val="24"/>
+                          <w:lang w:val="en-US"/>
+                        </w:rPr>
+                        <w:t>Random</w:t>
+                      </w:r>
+                      <w:r>
+                        <w:rPr>
+                          <w:b/>
+                          <w:bCs/>
+                          <w:sz w:val="24"/>
+                          <w:szCs w:val="24"/>
+                          <w:lang w:val="en-US"/>
+                        </w:rPr>
+                        <w:t>Generator</w:t>
+                      </w:r>
+                      <w:proofErr w:type="spellEnd"/>
+                    </w:p>
+                    <w:p>
+                      <w:pPr>
+                        <w:spacing w:after="0" w:line="276" w:lineRule="auto"/>
+                        <w:rPr>
+                          <w:sz w:val="8"/>
+                          <w:szCs w:val="8"/>
+                          <w:lang w:val="en-US"/>
+                        </w:rPr>
+                      </w:pPr>
+                    </w:p>
+                    <w:p>
+                      <w:pPr>
+                        <w:spacing w:after="0" w:line="276" w:lineRule="auto"/>
+                        <w:rPr>
+                          <w:lang w:val="en-US"/>
+                        </w:rPr>
+                      </w:pPr>
+                      <w:r>
+                        <w:rPr>
+                          <w:lang w:val="en-US"/>
+                        </w:rPr>
+                        <w:t>_</w:t>
+                      </w:r>
+                      <w:proofErr w:type="spellStart"/>
+                      <w:proofErr w:type="gramStart"/>
+                      <w:r>
+                        <w:rPr>
+                          <w:lang w:val="en-US"/>
+                        </w:rPr>
+                        <w:t>productList</w:t>
+                      </w:r>
+                      <w:proofErr w:type="spellEnd"/>
+                      <w:r>
+                        <w:rPr>
+                          <w:lang w:val="en-US"/>
+                        </w:rPr>
+                        <w:t xml:space="preserve"> :</w:t>
+                      </w:r>
+                      <w:proofErr w:type="gramEnd"/>
+                      <w:r>
+                        <w:rPr>
+                          <w:lang w:val="en-US"/>
+                        </w:rPr>
+                        <w:t xml:space="preserve"> List&lt;</w:t>
+                      </w:r>
+                      <w:r>
+                        <w:rPr>
+                          <w:lang w:val="en-US"/>
+                        </w:rPr>
+                        <w:t>Product</w:t>
+                      </w:r>
+                      <w:r>
+                        <w:rPr>
+                          <w:lang w:val="en-US"/>
+                        </w:rPr>
+                        <w:t>&gt;</w:t>
+                      </w:r>
+                      <w:r>
+                        <w:rPr>
+                          <w:lang w:val="en-US"/>
+                        </w:rPr>
+                        <w:t xml:space="preserve"> </w:t>
+                      </w:r>
+                    </w:p>
+                    <w:p>
+                      <w:pPr>
+                        <w:spacing w:after="0" w:line="276" w:lineRule="auto"/>
+                        <w:rPr>
+                          <w:lang w:val="en-US"/>
+                        </w:rPr>
+                      </w:pPr>
+                      <w:r>
+                        <w:rPr>
+                          <w:lang w:val="en-US"/>
+                        </w:rPr>
+                        <w:t>_</w:t>
+                      </w:r>
+                      <w:proofErr w:type="spellStart"/>
+                      <w:proofErr w:type="gramStart"/>
+                      <w:r>
+                        <w:rPr>
+                          <w:lang w:val="en-US"/>
+                        </w:rPr>
+                        <w:t>addressList</w:t>
+                      </w:r>
+                      <w:proofErr w:type="spellEnd"/>
+                      <w:r>
+                        <w:rPr>
+                          <w:lang w:val="en-US"/>
+                        </w:rPr>
+                        <w:t xml:space="preserve"> :</w:t>
+                      </w:r>
+                      <w:proofErr w:type="gramEnd"/>
+                      <w:r>
+                        <w:rPr>
+                          <w:lang w:val="en-US"/>
+                        </w:rPr>
+                        <w:t xml:space="preserve"> List&lt;</w:t>
+                      </w:r>
+                      <w:r>
+                        <w:rPr>
+                          <w:lang w:val="en-US"/>
+                        </w:rPr>
+                        <w:t>Address</w:t>
+                      </w:r>
+                      <w:r>
+                        <w:rPr>
+                          <w:lang w:val="en-US"/>
+                        </w:rPr>
+                        <w:t>&gt;</w:t>
+                      </w:r>
+                    </w:p>
+                    <w:p>
+                      <w:pPr>
+                        <w:spacing w:after="0" w:line="276" w:lineRule="auto"/>
+                        <w:rPr>
+                          <w:lang w:val="en-US"/>
+                        </w:rPr>
+                      </w:pPr>
+                      <w:r>
+                        <w:rPr>
+                          <w:lang w:val="en-US"/>
+                        </w:rPr>
+                        <w:t>_</w:t>
+                      </w:r>
+                      <w:proofErr w:type="spellStart"/>
+                      <w:proofErr w:type="gramStart"/>
+                      <w:r>
+                        <w:rPr>
+                          <w:lang w:val="en-US"/>
+                        </w:rPr>
+                        <w:t>customerList</w:t>
+                      </w:r>
+                      <w:proofErr w:type="spellEnd"/>
+                      <w:r>
+                        <w:rPr>
+                          <w:lang w:val="en-US"/>
+                        </w:rPr>
+                        <w:t xml:space="preserve"> :</w:t>
+                      </w:r>
+                      <w:proofErr w:type="gramEnd"/>
+                      <w:r>
+                        <w:rPr>
+                          <w:lang w:val="en-US"/>
+                        </w:rPr>
+                        <w:t xml:space="preserve"> List&lt;string&gt;</w:t>
+                      </w:r>
+                    </w:p>
+                    <w:p>
+                      <w:pPr>
+                        <w:pBdr>
+                          <w:bottom w:val="single" w:sz="12" w:space="1" w:color="auto"/>
+                        </w:pBdr>
+                        <w:spacing w:after="0" w:line="276" w:lineRule="auto"/>
+                        <w:rPr>
+                          <w:sz w:val="8"/>
+                          <w:szCs w:val="8"/>
+                          <w:lang w:val="en-US"/>
+                        </w:rPr>
+                      </w:pPr>
+                    </w:p>
+                    <w:p>
+                      <w:pPr>
+                        <w:spacing w:after="0" w:line="276" w:lineRule="auto"/>
+                        <w:rPr>
+                          <w:sz w:val="8"/>
+                          <w:szCs w:val="8"/>
+                          <w:lang w:val="en-US"/>
+                        </w:rPr>
+                      </w:pPr>
+                    </w:p>
+                    <w:p>
+                      <w:pPr>
+                        <w:spacing w:after="0" w:line="276" w:lineRule="auto"/>
+                        <w:rPr>
+                          <w:lang w:val="en-US"/>
+                        </w:rPr>
+                      </w:pPr>
+                      <w:proofErr w:type="spellStart"/>
+                      <w:proofErr w:type="gramStart"/>
+                      <w:r>
+                        <w:rPr>
+                          <w:lang w:val="en-US"/>
+                        </w:rPr>
+                        <w:t>SetRandom</w:t>
+                      </w:r>
+                      <w:r>
+                        <w:rPr>
+                          <w:lang w:val="en-US"/>
+                        </w:rPr>
+                        <w:t>Product</w:t>
+                      </w:r>
+                      <w:proofErr w:type="spellEnd"/>
+                      <w:r>
+                        <w:rPr>
+                          <w:lang w:val="en-US"/>
+                        </w:rPr>
+                        <w:t>(</w:t>
+                      </w:r>
+                      <w:proofErr w:type="gramEnd"/>
+                      <w:r>
+                        <w:rPr>
+                          <w:lang w:val="en-US"/>
+                        </w:rPr>
+                        <w:t xml:space="preserve">) : </w:t>
+                      </w:r>
+                      <w:r>
+                        <w:rPr>
+                          <w:lang w:val="en-US"/>
+                        </w:rPr>
+                        <w:t>Product</w:t>
+                      </w:r>
+                    </w:p>
+                    <w:p>
+                      <w:pPr>
+                        <w:spacing w:after="0" w:line="276" w:lineRule="auto"/>
+                        <w:rPr>
+                          <w:lang w:val="en-US"/>
+                        </w:rPr>
+                      </w:pPr>
+                      <w:proofErr w:type="spellStart"/>
+                      <w:proofErr w:type="gramStart"/>
+                      <w:r>
+                        <w:rPr>
+                          <w:lang w:val="en-US"/>
+                        </w:rPr>
+                        <w:t>SetRandom</w:t>
+                      </w:r>
+                      <w:r>
+                        <w:rPr>
+                          <w:lang w:val="en-US"/>
+                        </w:rPr>
+                        <w:t>Address</w:t>
+                      </w:r>
+                      <w:proofErr w:type="spellEnd"/>
+                      <w:r>
+                        <w:rPr>
+                          <w:lang w:val="en-US"/>
+                        </w:rPr>
+                        <w:t>(</w:t>
+                      </w:r>
+                      <w:proofErr w:type="gramEnd"/>
+                      <w:r>
+                        <w:rPr>
+                          <w:lang w:val="en-US"/>
+                        </w:rPr>
+                        <w:t>)</w:t>
+                      </w:r>
+                      <w:r>
+                        <w:rPr>
+                          <w:lang w:val="en-US"/>
+                        </w:rPr>
+                        <w:t xml:space="preserve"> : </w:t>
+                      </w:r>
+                      <w:r>
+                        <w:rPr>
+                          <w:lang w:val="en-US"/>
+                        </w:rPr>
+                        <w:t>Address</w:t>
+                      </w:r>
+                    </w:p>
+                    <w:p>
+                      <w:pPr>
+                        <w:spacing w:after="0" w:line="276" w:lineRule="auto"/>
+                        <w:rPr>
+                          <w:lang w:val="en-US"/>
+                        </w:rPr>
+                      </w:pPr>
+                      <w:proofErr w:type="spellStart"/>
+                      <w:r>
+                        <w:rPr>
+                          <w:lang w:val="en-US"/>
+                        </w:rPr>
+                        <w:t>SetRandomCustomer</w:t>
+                      </w:r>
+                      <w:proofErr w:type="spellEnd"/>
+                      <w:r>
+                        <w:rPr>
+                          <w:lang w:val="en-US"/>
+                        </w:rPr>
+                        <w:t xml:space="preserve"> (</w:t>
+                      </w:r>
+                      <w:proofErr w:type="gramStart"/>
+                      <w:r>
+                        <w:rPr>
+                          <w:lang w:val="en-US"/>
+                        </w:rPr>
+                        <w:t>) :</w:t>
+                      </w:r>
+                      <w:proofErr w:type="gramEnd"/>
+                      <w:r>
+                        <w:rPr>
+                          <w:lang w:val="en-US"/>
+                        </w:rPr>
+                        <w:t xml:space="preserve"> string</w:t>
+                      </w:r>
+                    </w:p>
+                    <w:p>
+                      <w:pPr>
+                        <w:spacing w:after="0" w:line="276" w:lineRule="auto"/>
+                        <w:rPr>
+                          <w:lang w:val="en-US"/>
+                        </w:rPr>
+                      </w:pPr>
+                    </w:p>
+                    <w:p>
+                      <w:pPr>
+                        <w:spacing w:after="0" w:line="276" w:lineRule="auto"/>
+                        <w:rPr>
+                          <w:lang w:val="en-US"/>
+                        </w:rPr>
+                      </w:pPr>
+                    </w:p>
+                    <w:p>
+                      <w:pPr>
+                        <w:spacing w:after="0" w:line="276" w:lineRule="auto"/>
+                        <w:rPr>
+                          <w:lang w:val="en-US"/>
+                        </w:rPr>
+                      </w:pPr>
+                    </w:p>
+                  </w:txbxContent>
+                </v:textbox>
+              </v:shape>
+            </w:pict>
+          </mc:Fallback>
+        </mc:AlternateContent>
+      </w:r>
+    </w:p>
+    <w:p>
+      <w:pPr>
+        <w:rPr>
+          <w:lang w:val="en-US"/>
+        </w:rPr>
+      </w:pPr>
+    </w:p>
+    <w:p>
+      <w:pPr>
+        <w:rPr>
+          <w:lang w:val="en-US"/>
+        </w:rPr>
+      </w:pPr>
+    </w:p>
+    <w:p>
+      <w:pPr>
+        <w:rPr>
+          <w:lang w:val="en-US"/>
+        </w:rPr>
+      </w:pPr>
+      <w:r>
+        <w:rPr>
+          <w:noProof/>
+          <w:sz w:val="24"/>
+          <w:szCs w:val="24"/>
+          <w:lang w:val="en-US"/>
+        </w:rPr>
+        <w:lastRenderedPageBreak/>
         <mc:AlternateContent>
           <mc:Choice Requires="wps">
             <w:drawing>
               <wp:anchor distT="0" distB="0" distL="114300" distR="114300" simplePos="0" relativeHeight="251667456" behindDoc="0" locked="0" layoutInCell="1" allowOverlap="1" wp14:anchorId="36B2B2FE" wp14:editId="00899098">
                 <wp:simplePos x="0" y="0"/>
                 <wp:positionH relativeFrom="column">
-                  <wp:posOffset>7021</wp:posOffset>
+                  <wp:posOffset>19050</wp:posOffset>
                 </wp:positionH>
                 <wp:positionV relativeFrom="paragraph">
-                  <wp:posOffset>2633237</wp:posOffset>
+                  <wp:posOffset>-568325</wp:posOffset>
                 </wp:positionV>
                 <wp:extent cx="2209429" cy="2337435"/>
                 <wp:effectExtent l="0" t="0" r="19685" b="24765"/>
@@ -5755,7 +6816,13 @@
                               <w:rPr>
                                 <w:lang w:val="en-US"/>
                               </w:rPr>
-                              <w:t>DisplayPackingLabel</w:t>
+                              <w:t>Set</w:t>
+                            </w:r>
+                            <w:r>
+                              <w:rPr>
+                                <w:lang w:val="en-US"/>
+                              </w:rPr>
+                              <w:t>PackingLabel</w:t>
                             </w:r>
                             <w:proofErr w:type="spellEnd"/>
                             <w:r>
@@ -5788,7 +6855,13 @@
                               <w:rPr>
                                 <w:lang w:val="en-US"/>
                               </w:rPr>
-                              <w:t xml:space="preserve"> void</w:t>
+                              <w:t xml:space="preserve"> </w:t>
+                            </w:r>
+                            <w:r>
+                              <w:rPr>
+                                <w:lang w:val="en-US"/>
+                              </w:rPr>
+                              <w:t>string</w:t>
                             </w:r>
                           </w:p>
                           <w:p>
@@ -5821,7 +6894,7 @@
           </mc:Choice>
           <mc:Fallback>
             <w:pict>
-              <v:shape w14:anchorId="36B2B2FE" id="_x0000_s1031" type="#_x0000_t202" style="position:absolute;margin-left:.55pt;margin-top:207.35pt;width:173.95pt;height:184.05pt;z-index:251667456;visibility:visible;mso-wrap-style:square;mso-width-percent:0;mso-height-percent:0;mso-wrap-distance-left:9pt;mso-wrap-distance-top:0;mso-wrap-distance-right:9pt;mso-wrap-distance-bottom:0;mso-position-horizontal:absolute;mso-position-horizontal-relative:text;mso-position-vertical:absolute;mso-position-vertical-relative:text;mso-width-percent:0;mso-height-percent:0;mso-width-relative:margin;mso-height-relative:margin;v-text-anchor:top" o:gfxdata="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" fillcolor="white [3201]" strokecolor="#ed7d31 [3205]" strokeweight="1pt">
+              <v:shape w14:anchorId="36B2B2FE" id="_x0000_s1032" type="#_x0000_t202" style="position:absolute;margin-left:1.5pt;margin-top:-44.75pt;width:173.95pt;height:184.05pt;z-index:251667456;visibility:visible;mso-wrap-style:square;mso-width-percent:0;mso-height-percent:0;mso-wrap-distance-left:9pt;mso-wrap-distance-top:0;mso-wrap-distance-right:9pt;mso-wrap-distance-bottom:0;mso-position-horizontal:absolute;mso-position-horizontal-relative:text;mso-position-vertical:absolute;mso-position-vertical-relative:text;mso-width-percent:0;mso-height-percent:0;mso-width-relative:margin;mso-height-relative:margin;v-text-anchor:top" o:gfxdata="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" fillcolor="white [3201]" strokecolor="#ed7d31 [3205]" strokeweight="1pt">
                 <v:textbox>
                   <w:txbxContent>
                     <w:p>
@@ -6153,7 +7226,13 @@
                         <w:rPr>
                           <w:lang w:val="en-US"/>
                         </w:rPr>
-                        <w:t>DisplayPackingLabel</w:t>
+                        <w:t>Set</w:t>
+                      </w:r>
+                      <w:r>
+                        <w:rPr>
+                          <w:lang w:val="en-US"/>
+                        </w:rPr>
+                        <w:t>PackingLabel</w:t>
                       </w:r>
                       <w:proofErr w:type="spellEnd"/>
                       <w:r>
@@ -6186,7 +7265,13 @@
                         <w:rPr>
                           <w:lang w:val="en-US"/>
                         </w:rPr>
-                        <w:t xml:space="preserve"> void</w:t>
+                        <w:t xml:space="preserve"> </w:t>
+                      </w:r>
+                      <w:r>
+                        <w:rPr>
+                          <w:lang w:val="en-US"/>
+                        </w:rPr>
+                        <w:t>string</w:t>
                       </w:r>
                     </w:p>
                     <w:p>
@@ -6214,18 +7299,18 @@
         <mc:AlternateContent>
           <mc:Choice Requires="wps">
             <w:drawing>
-              <wp:anchor distT="0" distB="0" distL="114300" distR="114300" simplePos="0" relativeHeight="251665408" behindDoc="0" locked="0" layoutInCell="1" allowOverlap="1" wp14:anchorId="70BFCF3F" wp14:editId="097EA6CA">
+              <wp:anchor distT="0" distB="0" distL="114300" distR="114300" simplePos="0" relativeHeight="251671552" behindDoc="0" locked="0" layoutInCell="1" allowOverlap="1" wp14:anchorId="424CB6F8" wp14:editId="141426BC">
                 <wp:simplePos x="0" y="0"/>
                 <wp:positionH relativeFrom="column">
-                  <wp:posOffset>635</wp:posOffset>
+                  <wp:posOffset>2406015</wp:posOffset>
                 </wp:positionH>
                 <wp:positionV relativeFrom="paragraph">
-                  <wp:posOffset>365925</wp:posOffset>
+                  <wp:posOffset>-566420</wp:posOffset>
                 </wp:positionV>
-                <wp:extent cx="2218414" cy="2178657"/>
-                <wp:effectExtent l="0" t="0" r="10795" b="12700"/>
+                <wp:extent cx="2218055" cy="2314575"/>
+                <wp:effectExtent l="0" t="0" r="10795" b="28575"/>
                 <wp:wrapNone/>
-                <wp:docPr id="1140281266" name="Cuadro de texto 1"/>
+                <wp:docPr id="868396350" name="Cuadro de texto 1"/>
                 <wp:cNvGraphicFramePr/>
                 <a:graphic xmlns:a="http://schemas.openxmlformats.org/drawingml/2006/main">
                   <a:graphicData uri="http://schemas.microsoft.com/office/word/2010/wordprocessingShape">
@@ -6234,7 +7319,7 @@
                       <wps:spPr>
                         <a:xfrm>
                           <a:off x="0" y="0"/>
-                          <a:ext cx="2218414" cy="2178657"/>
+                          <a:ext cx="2218055" cy="2314575"/>
                         </a:xfrm>
                         <a:prstGeom prst="rect">
                           <a:avLst/>
@@ -6280,7 +7365,7 @@
                                 <w:szCs w:val="24"/>
                                 <w:lang w:val="en-US"/>
                               </w:rPr>
-                              <w:t>Order</w:t>
+                              <w:t>Address</w:t>
                             </w:r>
                           </w:p>
                           <w:p>
@@ -6311,32 +7396,14 @@
                               <w:rPr>
                                 <w:lang w:val="en-US"/>
                               </w:rPr>
-                              <w:t>c</w:t>
-                            </w:r>
-                            <w:r>
-                              <w:rPr>
-                                <w:lang w:val="en-US"/>
-                              </w:rPr>
-                              <w:t>ustomer</w:t>
-                            </w:r>
-                            <w:r>
-                              <w:rPr>
-                                <w:lang w:val="en-US"/>
-                              </w:rPr>
-                              <w:t xml:space="preserve"> :</w:t>
+                              <w:t>address :</w:t>
                             </w:r>
                             <w:proofErr w:type="gramEnd"/>
                             <w:r>
                               <w:rPr>
                                 <w:lang w:val="en-US"/>
                               </w:rPr>
-                              <w:t xml:space="preserve"> C</w:t>
-                            </w:r>
-                            <w:r>
-                              <w:rPr>
-                                <w:lang w:val="en-US"/>
-                              </w:rPr>
-                              <w:t>ustomer</w:t>
+                              <w:t xml:space="preserve"> string</w:t>
                             </w:r>
                           </w:p>
                           <w:p>
@@ -6360,32 +7427,14 @@
                               <w:rPr>
                                 <w:lang w:val="en-US"/>
                               </w:rPr>
-                              <w:t xml:space="preserve">products </w:t>
-                            </w:r>
-                            <w:r>
-                              <w:rPr>
-                                <w:lang w:val="en-US"/>
-                              </w:rPr>
-                              <w:t>:</w:t>
+                              <w:t>city :</w:t>
                             </w:r>
                             <w:proofErr w:type="gramEnd"/>
                             <w:r>
                               <w:rPr>
                                 <w:lang w:val="en-US"/>
                               </w:rPr>
-                              <w:t xml:space="preserve"> List&lt;</w:t>
-                            </w:r>
-                            <w:r>
-                              <w:rPr>
-                                <w:lang w:val="en-US"/>
-                              </w:rPr>
-                              <w:t>Product</w:t>
-                            </w:r>
-                            <w:r>
-                              <w:rPr>
-                                <w:lang w:val="en-US"/>
-                              </w:rPr>
-                              <w:t>&gt;</w:t>
+                              <w:t xml:space="preserve"> string</w:t>
                             </w:r>
                           </w:p>
                           <w:p>
@@ -6404,27 +7453,19 @@
                               </w:rPr>
                               <w:t>_</w:t>
                             </w:r>
-                            <w:proofErr w:type="spellStart"/>
                             <w:proofErr w:type="gramStart"/>
                             <w:r>
                               <w:rPr>
                                 <w:lang w:val="en-US"/>
                               </w:rPr>
-                              <w:t>shippingCost</w:t>
-                            </w:r>
-                            <w:proofErr w:type="spellEnd"/>
-                            <w:r>
-                              <w:rPr>
-                                <w:lang w:val="en-US"/>
-                              </w:rPr>
-                              <w:t xml:space="preserve"> :</w:t>
+                              <w:t>state :</w:t>
                             </w:r>
                             <w:proofErr w:type="gramEnd"/>
                             <w:r>
                               <w:rPr>
                                 <w:lang w:val="en-US"/>
                               </w:rPr>
-                              <w:t xml:space="preserve"> decimal</w:t>
+                              <w:t xml:space="preserve"> string</w:t>
                             </w:r>
                           </w:p>
                           <w:p>
@@ -6434,6 +7475,37 @@
                               </w:pBdr>
                               <w:spacing w:after="0" w:line="276" w:lineRule="auto"/>
                               <w:rPr>
+                                <w:lang w:val="en-US"/>
+                              </w:rPr>
+                            </w:pPr>
+                            <w:r>
+                              <w:rPr>
+                                <w:lang w:val="en-US"/>
+                              </w:rPr>
+                              <w:t>_</w:t>
+                            </w:r>
+                            <w:proofErr w:type="gramStart"/>
+                            <w:r>
+                              <w:rPr>
+                                <w:lang w:val="en-US"/>
+                              </w:rPr>
+                              <w:t>country :</w:t>
+                            </w:r>
+                            <w:proofErr w:type="gramEnd"/>
+                            <w:r>
+                              <w:rPr>
+                                <w:lang w:val="en-US"/>
+                              </w:rPr>
+                              <w:t xml:space="preserve"> string</w:t>
+                            </w:r>
+                          </w:p>
+                          <w:p>
+                            <w:pPr>
+                              <w:pBdr>
+                                <w:bottom w:val="single" w:sz="12" w:space="1" w:color="auto"/>
+                              </w:pBdr>
+                              <w:spacing w:after="0" w:line="276" w:lineRule="auto"/>
+                              <w:rPr>
                                 <w:sz w:val="8"/>
                                 <w:szCs w:val="8"/>
                                 <w:lang w:val="en-US"/>
@@ -6461,19 +7533,7 @@
                               <w:rPr>
                                 <w:lang w:val="en-US"/>
                               </w:rPr>
-                              <w:t>Order</w:t>
-                            </w:r>
-                            <w:r>
-                              <w:rPr>
-                                <w:lang w:val="en-US"/>
-                              </w:rPr>
-                              <w:t xml:space="preserve"> </w:t>
-                            </w:r>
-                            <w:r>
-                              <w:rPr>
-                                <w:lang w:val="en-US"/>
-                              </w:rPr>
-                              <w:t xml:space="preserve">(Customer </w:t>
+                              <w:t xml:space="preserve">Address (string </w:t>
                             </w:r>
                             <w:r>
                               <w:rPr>
@@ -6481,49 +7541,13 @@
                                 <w:iCs/>
                                 <w:lang w:val="en-US"/>
                               </w:rPr>
-                              <w:t>customer</w:t>
-                            </w:r>
-                            <w:r>
-                              <w:rPr>
-                                <w:lang w:val="en-US"/>
-                              </w:rPr>
-                              <w:t>)</w:t>
-                            </w:r>
-                          </w:p>
-                          <w:p>
-                            <w:pPr>
-                              <w:spacing w:after="0" w:line="276" w:lineRule="auto"/>
-                              <w:rPr>
-                                <w:lang w:val="en-US"/>
-                              </w:rPr>
-                            </w:pPr>
-                          </w:p>
-                          <w:p>
-                            <w:pPr>
-                              <w:spacing w:after="0" w:line="276" w:lineRule="auto"/>
-                              <w:rPr>
-                                <w:lang w:val="en-US"/>
-                              </w:rPr>
-                            </w:pPr>
-                            <w:proofErr w:type="spellStart"/>
-                            <w:r>
-                              <w:rPr>
-                                <w:lang w:val="en-US"/>
-                              </w:rPr>
-                              <w:t>AddProduct</w:t>
-                            </w:r>
-                            <w:proofErr w:type="spellEnd"/>
-                            <w:r>
-                              <w:rPr>
-                                <w:lang w:val="en-US"/>
-                              </w:rPr>
-                              <w:t xml:space="preserve"> </w:t>
-                            </w:r>
-                            <w:r>
-                              <w:rPr>
-                                <w:lang w:val="en-US"/>
-                              </w:rPr>
-                              <w:t xml:space="preserve">(Product </w:t>
+                              <w:t>address</w:t>
+                            </w:r>
+                            <w:r>
+                              <w:rPr>
+                                <w:lang w:val="en-US"/>
+                              </w:rPr>
+                              <w:t xml:space="preserve">, string </w:t>
                             </w:r>
                             <w:r>
                               <w:rPr>
@@ -6531,20 +7555,78 @@
                                 <w:iCs/>
                                 <w:lang w:val="en-US"/>
                               </w:rPr>
-                              <w:t>product</w:t>
+                              <w:t>city</w:t>
+                            </w:r>
+                            <w:r>
+                              <w:rPr>
+                                <w:lang w:val="en-US"/>
+                              </w:rPr>
+                              <w:t xml:space="preserve">, string </w:t>
+                            </w:r>
+                            <w:r>
+                              <w:rPr>
+                                <w:i/>
+                                <w:iCs/>
+                                <w:lang w:val="en-US"/>
+                              </w:rPr>
+                              <w:t>state</w:t>
+                            </w:r>
+                            <w:r>
+                              <w:rPr>
+                                <w:lang w:val="en-US"/>
+                              </w:rPr>
+                              <w:t xml:space="preserve">, string </w:t>
+                            </w:r>
+                            <w:r>
+                              <w:rPr>
+                                <w:i/>
+                                <w:iCs/>
+                                <w:lang w:val="en-US"/>
+                              </w:rPr>
+                              <w:t>country</w:t>
+                            </w:r>
+                            <w:r>
+                              <w:rPr>
+                                <w:lang w:val="en-US"/>
+                              </w:rPr>
+                              <w:t>)</w:t>
+                            </w:r>
+                          </w:p>
+                          <w:p>
+                            <w:pPr>
+                              <w:spacing w:after="0" w:line="276" w:lineRule="auto"/>
+                              <w:rPr>
+                                <w:lang w:val="en-US"/>
+                              </w:rPr>
+                            </w:pPr>
+                          </w:p>
+                          <w:p>
+                            <w:pPr>
+                              <w:spacing w:after="0" w:line="276" w:lineRule="auto"/>
+                              <w:rPr>
+                                <w:lang w:val="en-US"/>
+                              </w:rPr>
+                            </w:pPr>
+                            <w:proofErr w:type="spellStart"/>
+                            <w:r>
+                              <w:rPr>
+                                <w:lang w:val="en-US"/>
+                              </w:rPr>
+                              <w:t>IsInUSA</w:t>
+                            </w:r>
+                            <w:proofErr w:type="spellEnd"/>
+                            <w:r>
+                              <w:rPr>
+                                <w:lang w:val="en-US"/>
+                              </w:rPr>
+                              <w:t xml:space="preserve"> (</w:t>
                             </w:r>
                             <w:proofErr w:type="gramStart"/>
                             <w:r>
                               <w:rPr>
                                 <w:lang w:val="en-US"/>
                               </w:rPr>
-                              <w:t>)</w:t>
-                            </w:r>
-                            <w:r>
-                              <w:rPr>
-                                <w:lang w:val="en-US"/>
-                              </w:rPr>
-                              <w:t xml:space="preserve"> :</w:t>
+                              <w:t>) :</w:t>
                             </w:r>
                             <w:proofErr w:type="gramEnd"/>
                             <w:r>
@@ -6552,66 +7634,6 @@
                                 <w:lang w:val="en-US"/>
                               </w:rPr>
                               <w:t xml:space="preserve"> void</w:t>
-                            </w:r>
-                          </w:p>
-                          <w:p>
-                            <w:pPr>
-                              <w:spacing w:after="0" w:line="276" w:lineRule="auto"/>
-                              <w:rPr>
-                                <w:lang w:val="en-US"/>
-                              </w:rPr>
-                            </w:pPr>
-                            <w:proofErr w:type="spellStart"/>
-                            <w:r>
-                              <w:rPr>
-                                <w:lang w:val="en-US"/>
-                              </w:rPr>
-                              <w:t>Compute</w:t>
-                            </w:r>
-                            <w:r>
-                              <w:rPr>
-                                <w:lang w:val="en-US"/>
-                              </w:rPr>
-                              <w:t>T</w:t>
-                            </w:r>
-                            <w:r>
-                              <w:rPr>
-                                <w:lang w:val="en-US"/>
-                              </w:rPr>
-                              <w:t>otalCost</w:t>
-                            </w:r>
-                            <w:proofErr w:type="spellEnd"/>
-                            <w:r>
-                              <w:rPr>
-                                <w:lang w:val="en-US"/>
-                              </w:rPr>
-                              <w:t xml:space="preserve"> </w:t>
-                            </w:r>
-                            <w:r>
-                              <w:rPr>
-                                <w:lang w:val="en-US"/>
-                              </w:rPr>
-                              <w:t>(</w:t>
-                            </w:r>
-                            <w:proofErr w:type="gramStart"/>
-                            <w:r>
-                              <w:rPr>
-                                <w:lang w:val="en-US"/>
-                              </w:rPr>
-                              <w:t>)</w:t>
-                            </w:r>
-                            <w:r>
-                              <w:rPr>
-                                <w:lang w:val="en-US"/>
-                              </w:rPr>
-                              <w:t xml:space="preserve"> :</w:t>
-                            </w:r>
-                            <w:proofErr w:type="gramEnd"/>
-                            <w:r>
-                              <w:rPr>
-                                <w:lang w:val="en-US"/>
-                              </w:rPr>
-                              <w:t xml:space="preserve"> decimal</w:t>
                             </w:r>
                           </w:p>
                           <w:p>
@@ -6627,60 +7649,28 @@
                               <w:rPr>
                                 <w:lang w:val="en-US"/>
                               </w:rPr>
-                              <w:t>DisplayPackingLabel</w:t>
+                              <w:t>Set</w:t>
+                            </w:r>
+                            <w:r>
+                              <w:rPr>
+                                <w:lang w:val="en-US"/>
+                              </w:rPr>
+                              <w:t>CompleteAddress</w:t>
                             </w:r>
                             <w:proofErr w:type="spellEnd"/>
                             <w:r>
                               <w:rPr>
                                 <w:lang w:val="en-US"/>
                               </w:rPr>
-                              <w:t>(</w:t>
+                              <w:t xml:space="preserve"> :</w:t>
                             </w:r>
                             <w:proofErr w:type="gramEnd"/>
                             <w:r>
                               <w:rPr>
                                 <w:lang w:val="en-US"/>
                               </w:rPr>
-                              <w:t>)</w:t>
-                            </w:r>
-                            <w:r>
-                              <w:rPr>
-                                <w:lang w:val="en-US"/>
-                              </w:rPr>
-                              <w:t xml:space="preserve"> : void</w:t>
-                            </w:r>
-                          </w:p>
-                          <w:p>
-                            <w:pPr>
-                              <w:spacing w:after="0" w:line="276" w:lineRule="auto"/>
-                              <w:rPr>
-                                <w:lang w:val="en-US"/>
-                              </w:rPr>
-                            </w:pPr>
-                          </w:p>
-                          <w:p>
-                            <w:pPr>
-                              <w:spacing w:after="0" w:line="276" w:lineRule="auto"/>
-                              <w:rPr>
-                                <w:lang w:val="en-US"/>
-                              </w:rPr>
-                            </w:pPr>
-                          </w:p>
-                          <w:p>
-                            <w:pPr>
-                              <w:spacing w:after="0" w:line="276" w:lineRule="auto"/>
-                              <w:rPr>
-                                <w:lang w:val="en-US"/>
-                              </w:rPr>
-                            </w:pPr>
-                          </w:p>
-                          <w:p>
-                            <w:pPr>
-                              <w:spacing w:after="0" w:line="276" w:lineRule="auto"/>
-                              <w:rPr>
-                                <w:lang w:val="en-US"/>
-                              </w:rPr>
-                            </w:pPr>
+                              <w:t xml:space="preserve"> string</w:t>
+                            </w:r>
                           </w:p>
                         </w:txbxContent>
                       </wps:txbx>
@@ -6704,7 +7694,7 @@
           </mc:Choice>
           <mc:Fallback>
             <w:pict>
-              <v:shape w14:anchorId="70BFCF3F" id="_x0000_s1032" type="#_x0000_t202" style="position:absolute;margin-left:.05pt;margin-top:28.8pt;width:174.7pt;height:171.55pt;z-index:251665408;visibility:visible;mso-wrap-style:square;mso-width-percent:0;mso-height-percent:0;mso-wrap-distance-left:9pt;mso-wrap-distance-top:0;mso-wrap-distance-right:9pt;mso-wrap-distance-bottom:0;mso-position-horizontal:absolute;mso-position-horizontal-relative:text;mso-position-vertical:absolute;mso-position-vertical-relative:text;mso-width-percent:0;mso-height-percent:0;mso-width-relative:margin;mso-height-relative:margin;v-text-anchor:top" o:gfxdata="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" fillcolor="white [3201]" strokecolor="#ed7d31 [3205]" strokeweight="1pt">
+              <v:shape w14:anchorId="424CB6F8" id="_x0000_s1033" type="#_x0000_t202" style="position:absolute;margin-left:189.45pt;margin-top:-44.6pt;width:174.65pt;height:182.25pt;z-index:251671552;visibility:visible;mso-wrap-style:square;mso-width-percent:0;mso-height-percent:0;mso-wrap-distance-left:9pt;mso-wrap-distance-top:0;mso-wrap-distance-right:9pt;mso-wrap-distance-bottom:0;mso-position-horizontal:absolute;mso-position-horizontal-relative:text;mso-position-vertical:absolute;mso-position-vertical-relative:text;mso-width-percent:0;mso-height-percent:0;mso-width-relative:margin;mso-height-relative:margin;v-text-anchor:top" o:gfxdata="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" fillcolor="white [3201]" strokecolor="#ed7d31 [3205]" strokeweight="1pt">
                 <v:textbox>
                   <w:txbxContent>
                     <w:p>
@@ -6730,7 +7720,7 @@
                           <w:szCs w:val="24"/>
                           <w:lang w:val="en-US"/>
                         </w:rPr>
-                        <w:t>Order</w:t>
+                        <w:t>Address</w:t>
                       </w:r>
                     </w:p>
                     <w:p>
@@ -6761,32 +7751,14 @@
                         <w:rPr>
                           <w:lang w:val="en-US"/>
                         </w:rPr>
-                        <w:t>c</w:t>
-                      </w:r>
-                      <w:r>
-                        <w:rPr>
-                          <w:lang w:val="en-US"/>
-                        </w:rPr>
-                        <w:t>ustomer</w:t>
-                      </w:r>
-                      <w:r>
-                        <w:rPr>
-                          <w:lang w:val="en-US"/>
-                        </w:rPr>
-                        <w:t xml:space="preserve"> :</w:t>
+                        <w:t>address :</w:t>
                       </w:r>
                       <w:proofErr w:type="gramEnd"/>
                       <w:r>
                         <w:rPr>
                           <w:lang w:val="en-US"/>
                         </w:rPr>
-                        <w:t xml:space="preserve"> C</w:t>
-                      </w:r>
-                      <w:r>
-                        <w:rPr>
-                          <w:lang w:val="en-US"/>
-                        </w:rPr>
-                        <w:t>ustomer</w:t>
+                        <w:t xml:space="preserve"> string</w:t>
                       </w:r>
                     </w:p>
                     <w:p>
@@ -6810,32 +7782,14 @@
                         <w:rPr>
                           <w:lang w:val="en-US"/>
                         </w:rPr>
-                        <w:t xml:space="preserve">products </w:t>
-                      </w:r>
-                      <w:r>
-                        <w:rPr>
-                          <w:lang w:val="en-US"/>
-                        </w:rPr>
-                        <w:t>:</w:t>
+                        <w:t>city :</w:t>
                       </w:r>
                       <w:proofErr w:type="gramEnd"/>
                       <w:r>
                         <w:rPr>
                           <w:lang w:val="en-US"/>
                         </w:rPr>
-                        <w:t xml:space="preserve"> List&lt;</w:t>
-                      </w:r>
-                      <w:r>
-                        <w:rPr>
-                          <w:lang w:val="en-US"/>
-                        </w:rPr>
-                        <w:t>Product</w:t>
-                      </w:r>
-                      <w:r>
-                        <w:rPr>
-                          <w:lang w:val="en-US"/>
-                        </w:rPr>
-                        <w:t>&gt;</w:t>
+                        <w:t xml:space="preserve"> string</w:t>
                       </w:r>
                     </w:p>
                     <w:p>
@@ -6854,27 +7808,19 @@
                         </w:rPr>
                         <w:t>_</w:t>
                       </w:r>
-                      <w:proofErr w:type="spellStart"/>
                       <w:proofErr w:type="gramStart"/>
                       <w:r>
                         <w:rPr>
                           <w:lang w:val="en-US"/>
                         </w:rPr>
-                        <w:t>shippingCost</w:t>
-                      </w:r>
-                      <w:proofErr w:type="spellEnd"/>
-                      <w:r>
-                        <w:rPr>
-                          <w:lang w:val="en-US"/>
-                        </w:rPr>
-                        <w:t xml:space="preserve"> :</w:t>
+                        <w:t>state :</w:t>
                       </w:r>
                       <w:proofErr w:type="gramEnd"/>
                       <w:r>
                         <w:rPr>
                           <w:lang w:val="en-US"/>
                         </w:rPr>
-                        <w:t xml:space="preserve"> decimal</w:t>
+                        <w:t xml:space="preserve"> string</w:t>
                       </w:r>
                     </w:p>
                     <w:p>
@@ -6884,6 +7830,37 @@
                         </w:pBdr>
                         <w:spacing w:after="0" w:line="276" w:lineRule="auto"/>
                         <w:rPr>
+                          <w:lang w:val="en-US"/>
+                        </w:rPr>
+                      </w:pPr>
+                      <w:r>
+                        <w:rPr>
+                          <w:lang w:val="en-US"/>
+                        </w:rPr>
+                        <w:t>_</w:t>
+                      </w:r>
+                      <w:proofErr w:type="gramStart"/>
+                      <w:r>
+                        <w:rPr>
+                          <w:lang w:val="en-US"/>
+                        </w:rPr>
+                        <w:t>country :</w:t>
+                      </w:r>
+                      <w:proofErr w:type="gramEnd"/>
+                      <w:r>
+                        <w:rPr>
+                          <w:lang w:val="en-US"/>
+                        </w:rPr>
+                        <w:t xml:space="preserve"> string</w:t>
+                      </w:r>
+                    </w:p>
+                    <w:p>
+                      <w:pPr>
+                        <w:pBdr>
+                          <w:bottom w:val="single" w:sz="12" w:space="1" w:color="auto"/>
+                        </w:pBdr>
+                        <w:spacing w:after="0" w:line="276" w:lineRule="auto"/>
+                        <w:rPr>
                           <w:sz w:val="8"/>
                           <w:szCs w:val="8"/>
                           <w:lang w:val="en-US"/>
@@ -6911,19 +7888,7 @@
                         <w:rPr>
                           <w:lang w:val="en-US"/>
                         </w:rPr>
-                        <w:t>Order</w:t>
-                      </w:r>
-                      <w:r>
-                        <w:rPr>
-                          <w:lang w:val="en-US"/>
-                        </w:rPr>
-                        <w:t xml:space="preserve"> </w:t>
-                      </w:r>
-                      <w:r>
-                        <w:rPr>
-                          <w:lang w:val="en-US"/>
-                        </w:rPr>
-                        <w:t xml:space="preserve">(Customer </w:t>
+                        <w:t xml:space="preserve">Address (string </w:t>
                       </w:r>
                       <w:r>
                         <w:rPr>
@@ -6931,49 +7896,13 @@
                           <w:iCs/>
                           <w:lang w:val="en-US"/>
                         </w:rPr>
-                        <w:t>customer</w:t>
-                      </w:r>
-                      <w:r>
-                        <w:rPr>
-                          <w:lang w:val="en-US"/>
-                        </w:rPr>
-                        <w:t>)</w:t>
-                      </w:r>
-                    </w:p>
-                    <w:p>
-                      <w:pPr>
-                        <w:spacing w:after="0" w:line="276" w:lineRule="auto"/>
-                        <w:rPr>
-                          <w:lang w:val="en-US"/>
-                        </w:rPr>
-                      </w:pPr>
-                    </w:p>
-                    <w:p>
-                      <w:pPr>
-                        <w:spacing w:after="0" w:line="276" w:lineRule="auto"/>
-                        <w:rPr>
-                          <w:lang w:val="en-US"/>
-                        </w:rPr>
-                      </w:pPr>
-                      <w:proofErr w:type="spellStart"/>
-                      <w:r>
-                        <w:rPr>
-                          <w:lang w:val="en-US"/>
-                        </w:rPr>
-                        <w:t>AddProduct</w:t>
-                      </w:r>
-                      <w:proofErr w:type="spellEnd"/>
-                      <w:r>
-                        <w:rPr>
-                          <w:lang w:val="en-US"/>
-                        </w:rPr>
-                        <w:t xml:space="preserve"> </w:t>
-                      </w:r>
-                      <w:r>
-                        <w:rPr>
-                          <w:lang w:val="en-US"/>
-                        </w:rPr>
-                        <w:t xml:space="preserve">(Product </w:t>
+                        <w:t>address</w:t>
+                      </w:r>
+                      <w:r>
+                        <w:rPr>
+                          <w:lang w:val="en-US"/>
+                        </w:rPr>
+                        <w:t xml:space="preserve">, string </w:t>
                       </w:r>
                       <w:r>
                         <w:rPr>
@@ -6981,20 +7910,78 @@
                           <w:iCs/>
                           <w:lang w:val="en-US"/>
                         </w:rPr>
-                        <w:t>product</w:t>
+                        <w:t>city</w:t>
+                      </w:r>
+                      <w:r>
+                        <w:rPr>
+                          <w:lang w:val="en-US"/>
+                        </w:rPr>
+                        <w:t xml:space="preserve">, string </w:t>
+                      </w:r>
+                      <w:r>
+                        <w:rPr>
+                          <w:i/>
+                          <w:iCs/>
+                          <w:lang w:val="en-US"/>
+                        </w:rPr>
+                        <w:t>state</w:t>
+                      </w:r>
+                      <w:r>
+                        <w:rPr>
+                          <w:lang w:val="en-US"/>
+                        </w:rPr>
+                        <w:t xml:space="preserve">, string </w:t>
+                      </w:r>
+                      <w:r>
+                        <w:rPr>
+                          <w:i/>
+                          <w:iCs/>
+                          <w:lang w:val="en-US"/>
+                        </w:rPr>
+                        <w:t>country</w:t>
+                      </w:r>
+                      <w:r>
+                        <w:rPr>
+                          <w:lang w:val="en-US"/>
+                        </w:rPr>
+                        <w:t>)</w:t>
+                      </w:r>
+                    </w:p>
+                    <w:p>
+                      <w:pPr>
+                        <w:spacing w:after="0" w:line="276" w:lineRule="auto"/>
+                        <w:rPr>
+                          <w:lang w:val="en-US"/>
+                        </w:rPr>
+                      </w:pPr>
+                    </w:p>
+                    <w:p>
+                      <w:pPr>
+                        <w:spacing w:after="0" w:line="276" w:lineRule="auto"/>
+                        <w:rPr>
+                          <w:lang w:val="en-US"/>
+                        </w:rPr>
+                      </w:pPr>
+                      <w:proofErr w:type="spellStart"/>
+                      <w:r>
+                        <w:rPr>
+                          <w:lang w:val="en-US"/>
+                        </w:rPr>
+                        <w:t>IsInUSA</w:t>
+                      </w:r>
+                      <w:proofErr w:type="spellEnd"/>
+                      <w:r>
+                        <w:rPr>
+                          <w:lang w:val="en-US"/>
+                        </w:rPr>
+                        <w:t xml:space="preserve"> (</w:t>
                       </w:r>
                       <w:proofErr w:type="gramStart"/>
                       <w:r>
                         <w:rPr>
                           <w:lang w:val="en-US"/>
                         </w:rPr>
-                        <w:t>)</w:t>
-                      </w:r>
-                      <w:r>
-                        <w:rPr>
-                          <w:lang w:val="en-US"/>
-                        </w:rPr>
-                        <w:t xml:space="preserve"> :</w:t>
+                        <w:t>) :</w:t>
                       </w:r>
                       <w:proofErr w:type="gramEnd"/>
                       <w:r>
@@ -7002,66 +7989,6 @@
                           <w:lang w:val="en-US"/>
                         </w:rPr>
                         <w:t xml:space="preserve"> void</w:t>
-                      </w:r>
-                    </w:p>
-                    <w:p>
-                      <w:pPr>
-                        <w:spacing w:after="0" w:line="276" w:lineRule="auto"/>
-                        <w:rPr>
-                          <w:lang w:val="en-US"/>
-                        </w:rPr>
-                      </w:pPr>
-                      <w:proofErr w:type="spellStart"/>
-                      <w:r>
-                        <w:rPr>
-                          <w:lang w:val="en-US"/>
-                        </w:rPr>
-                        <w:t>Compute</w:t>
-                      </w:r>
-                      <w:r>
-                        <w:rPr>
-                          <w:lang w:val="en-US"/>
-                        </w:rPr>
-                        <w:t>T</w:t>
-                      </w:r>
-                      <w:r>
-                        <w:rPr>
-                          <w:lang w:val="en-US"/>
-                        </w:rPr>
-                        <w:t>otalCost</w:t>
-                      </w:r>
-                      <w:proofErr w:type="spellEnd"/>
-                      <w:r>
-                        <w:rPr>
-                          <w:lang w:val="en-US"/>
-                        </w:rPr>
-                        <w:t xml:space="preserve"> </w:t>
-                      </w:r>
-                      <w:r>
-                        <w:rPr>
-                          <w:lang w:val="en-US"/>
-                        </w:rPr>
-                        <w:t>(</w:t>
-                      </w:r>
-                      <w:proofErr w:type="gramStart"/>
-                      <w:r>
-                        <w:rPr>
-                          <w:lang w:val="en-US"/>
-                        </w:rPr>
-                        <w:t>)</w:t>
-                      </w:r>
-                      <w:r>
-                        <w:rPr>
-                          <w:lang w:val="en-US"/>
-                        </w:rPr>
-                        <w:t xml:space="preserve"> :</w:t>
-                      </w:r>
-                      <w:proofErr w:type="gramEnd"/>
-                      <w:r>
-                        <w:rPr>
-                          <w:lang w:val="en-US"/>
-                        </w:rPr>
-                        <w:t xml:space="preserve"> decimal</w:t>
                       </w:r>
                     </w:p>
                     <w:p>
@@ -7077,60 +8004,28 @@
                         <w:rPr>
                           <w:lang w:val="en-US"/>
                         </w:rPr>
-                        <w:t>DisplayPackingLabel</w:t>
+                        <w:t>Set</w:t>
+                      </w:r>
+                      <w:r>
+                        <w:rPr>
+                          <w:lang w:val="en-US"/>
+                        </w:rPr>
+                        <w:t>CompleteAddress</w:t>
                       </w:r>
                       <w:proofErr w:type="spellEnd"/>
                       <w:r>
                         <w:rPr>
                           <w:lang w:val="en-US"/>
                         </w:rPr>
-                        <w:t>(</w:t>
+                        <w:t xml:space="preserve"> :</w:t>
                       </w:r>
                       <w:proofErr w:type="gramEnd"/>
                       <w:r>
                         <w:rPr>
                           <w:lang w:val="en-US"/>
                         </w:rPr>
-                        <w:t>)</w:t>
-                      </w:r>
-                      <w:r>
-                        <w:rPr>
-                          <w:lang w:val="en-US"/>
-                        </w:rPr>
-                        <w:t xml:space="preserve"> : void</w:t>
-                      </w:r>
-                    </w:p>
-                    <w:p>
-                      <w:pPr>
-                        <w:spacing w:after="0" w:line="276" w:lineRule="auto"/>
-                        <w:rPr>
-                          <w:lang w:val="en-US"/>
-                        </w:rPr>
-                      </w:pPr>
-                    </w:p>
-                    <w:p>
-                      <w:pPr>
-                        <w:spacing w:after="0" w:line="276" w:lineRule="auto"/>
-                        <w:rPr>
-                          <w:lang w:val="en-US"/>
-                        </w:rPr>
-                      </w:pPr>
-                    </w:p>
-                    <w:p>
-                      <w:pPr>
-                        <w:spacing w:after="0" w:line="276" w:lineRule="auto"/>
-                        <w:rPr>
-                          <w:lang w:val="en-US"/>
-                        </w:rPr>
-                      </w:pPr>
-                    </w:p>
-                    <w:p>
-                      <w:pPr>
-                        <w:spacing w:after="0" w:line="276" w:lineRule="auto"/>
-                        <w:rPr>
-                          <w:lang w:val="en-US"/>
-                        </w:rPr>
-                      </w:pPr>
+                        <w:t xml:space="preserve"> string</w:t>
+                      </w:r>
                     </w:p>
                   </w:txbxContent>
                 </v:textbox>
@@ -7139,12 +8034,27 @@
           </mc:Fallback>
         </mc:AlternateContent>
       </w:r>
-      <w:r>
-        <w:rPr>
-          <w:lang w:val="en-US"/>
-        </w:rPr>
-        <w:t>With the information above we can create the following diagram:</w:t>
-      </w:r>
+    </w:p>
+    <w:p>
+      <w:pPr>
+        <w:rPr>
+          <w:lang w:val="en-US"/>
+        </w:rPr>
+      </w:pPr>
+    </w:p>
+    <w:p>
+      <w:pPr>
+        <w:rPr>
+          <w:lang w:val="en-US"/>
+        </w:rPr>
+      </w:pPr>
+    </w:p>
+    <w:p>
+      <w:pPr>
+        <w:rPr>
+          <w:lang w:val="en-US"/>
+        </w:rPr>
+      </w:pPr>
     </w:p>
     <w:sectPr>
       <w:pgSz w:w="11906" w:h="16838"/>
@@ -7154,6 +8064,56 @@
     </w:sectPr>
   </w:body>
 </w:document>
+</file>
+
+<file path=word/endnotes.xml><?xml version="1.0" encoding="utf-8"?>
+<w:endnotes xmlns:wpc="http://schemas.microsoft.com/office/word/2010/wordprocessingCanvas" xmlns:cx="http://schemas.microsoft.com/office/drawing/2014/chartex" xmlns:cx1="http://schemas.microsoft.com/office/drawing/2015/9/8/chartex" xmlns:cx2="http://schemas.microsoft.com/office/drawing/2015/10/21/chartex" xmlns:cx3="http://schemas.microsoft.com/office/drawing/2016/5/9/chartex" xmlns:cx4="http://schemas.microsoft.com/office/drawing/2016/5/10/chartex" xmlns:cx5="http://schemas.microsoft.com/office/drawing/2016/5/11/chartex" xmlns:cx6="http://schemas.microsoft.com/office/drawing/2016/5/12/chartex" xmlns:cx7="http://schemas.microsoft.com/office/drawing/2016/5/13/chartex" xmlns:cx8="http://schemas.microsoft.com/office/drawing/2016/5/14/chartex" xmlns:mc="http://schemas.openxmlformats.org/markup-compatibility/2006" xmlns:aink="http://schemas.microsoft.com/office/drawing/2016/ink" xmlns:am3d="http://schemas.microsoft.com/office/drawing/2017/model3d" xmlns:o="urn:schemas-microsoft-com:office:office" xmlns:oel="http://schemas.microsoft.com/office/2019/extlst" xmlns:r="http://schemas.openxmlformats.org/officeDocument/2006/relationships" xmlns:m="http://schemas.openxmlformats.org/officeDocument/2006/math" xmlns:v="urn:schemas-microsoft-com:vml" xmlns:wp14="http://schemas.microsoft.com/office/word/2010/wordprocessingDrawing" xmlns:wp="http://schemas.openxmlformats.org/drawingml/2006/wordprocessingDrawing" xmlns:w10="urn:schemas-microsoft-com:office:word" xmlns:w="http://schemas.openxmlformats.org/wordprocessingml/2006/main" xmlns:w14="http://schemas.microsoft.com/office/word/2010/wordml" xmlns:w15="http://schemas.microsoft.com/office/word/2012/wordml" xmlns:w16cex="http://schemas.microsoft.com/office/word/2018/wordml/cex" xmlns:w16cid="http://schemas.microsoft.com/office/word/2016/wordml/cid" xmlns:w16="http://schemas.microsoft.com/office/word/2018/wordml" xmlns:w16du="http://schemas.microsoft.com/office/word/2023/wordml/word16du" xmlns:w16sdtdh="http://schemas.microsoft.com/office/word/2020/wordml/sdtdatahash" xmlns:w16se="http://schemas.microsoft.com/office/word/2015/wordml/symex" xmlns:wpg="http://schemas.microsoft.com/office/word/2010/wordprocessingGroup" xmlns:wpi="http://schemas.microsoft.com/office/word/2010/wordprocessingInk" xmlns:wne="http://schemas.microsoft.com/office/word/2006/wordml" xmlns:wps="http://schemas.microsoft.com/office/word/2010/wordprocessingShape" mc:Ignorable="w14 w15 w16se w16cid w16 w16cex w16sdtdh w16du wp14">
+  <w:endnote w:type="separator" w:id="-1">
+    <w:p>
+      <w:pPr>
+        <w:spacing w:after="0" w:line="240" w:lineRule="auto"/>
+      </w:pPr>
+      <w:r>
+        <w:separator/>
+      </w:r>
+    </w:p>
+  </w:endnote>
+  <w:endnote w:type="continuationSeparator" w:id="0">
+    <w:p>
+      <w:pPr>
+        <w:spacing w:after="0" w:line="240" w:lineRule="auto"/>
+      </w:pPr>
+      <w:r>
+        <w:continuationSeparator/>
+      </w:r>
+    </w:p>
+  </w:endnote>
+</w:endnotes>
+</file>
+
+<file path=word/footnotes.xml><?xml version="1.0" encoding="utf-8"?>
+<w:footnotes xmlns:wpc="http://schemas.microsoft.com/office/word/2010/wordprocessingCanvas" xmlns:cx="http://schemas.microsoft.com/office/drawing/2014/chartex" xmlns:cx1="http://schemas.microsoft.com/office/drawing/2015/9/8/chartex" xmlns:cx2="http://schemas.microsoft.com/office/drawing/2015/10/21/chartex" xmlns:cx3="http://schemas.microsoft.com/office/drawing/2016/5/9/chartex" xmlns:cx4="http://schemas.microsoft.com/office/drawing/2016/5/10/chartex" xmlns:cx5="http://schemas.microsoft.com/office/drawing/2016/5/11/chartex" xmlns:cx6="http://schemas.microsoft.com/office/drawing/2016/5/12/chartex" xmlns:cx7="http://schemas.microsoft.com/office/drawing/2016/5/13/chartex" xmlns:cx8="http://schemas.microsoft.com/office/drawing/2016/5/14/chartex" xmlns:mc="http://schemas.openxmlformats.org/markup-compatibility/2006" xmlns:aink="http://schemas.microsoft.com/office/drawing/2016/ink" xmlns:am3d="http://schemas.microsoft.com/office/drawing/2017/model3d" xmlns:o="urn:schemas-microsoft-com:office:office" xmlns:oel="http://schemas.microsoft.com/office/2019/extlst" xmlns:r="http://schemas.openxmlformats.org/officeDocument/2006/relationships" xmlns:m="http://schemas.openxmlformats.org/officeDocument/2006/math" xmlns:v="urn:schemas-microsoft-com:vml" xmlns:wp14="http://schemas.microsoft.com/office/word/2010/wordprocessingDrawing" xmlns:wp="http://schemas.openxmlformats.org/drawingml/2006/wordprocessingDrawing" xmlns:w10="urn:schemas-microsoft-com:office:word" xmlns:w="http://schemas.openxmlformats.org/wordprocessingml/2006/main" xmlns:w14="http://schemas.microsoft.com/office/word/2010/wordml" xmlns:w15="http://schemas.microsoft.com/office/word/2012/wordml" xmlns:w16cex="http://schemas.microsoft.com/office/word/2018/wordml/cex" xmlns:w16cid="http://schemas.microsoft.com/office/word/2016/wordml/cid" xmlns:w16="http://schemas.microsoft.com/office/word/2018/wordml" xmlns:w16du="http://schemas.microsoft.com/office/word/2023/wordml/word16du" xmlns:w16sdtdh="http://schemas.microsoft.com/office/word/2020/wordml/sdtdatahash" xmlns:w16se="http://schemas.microsoft.com/office/word/2015/wordml/symex" xmlns:wpg="http://schemas.microsoft.com/office/word/2010/wordprocessingGroup" xmlns:wpi="http://schemas.microsoft.com/office/word/2010/wordprocessingInk" xmlns:wne="http://schemas.microsoft.com/office/word/2006/wordml" xmlns:wps="http://schemas.microsoft.com/office/word/2010/wordprocessingShape" mc:Ignorable="w14 w15 w16se w16cid w16 w16cex w16sdtdh w16du wp14">
+  <w:footnote w:type="separator" w:id="-1">
+    <w:p>
+      <w:pPr>
+        <w:spacing w:after="0" w:line="240" w:lineRule="auto"/>
+      </w:pPr>
+      <w:r>
+        <w:separator/>
+      </w:r>
+    </w:p>
+  </w:footnote>
+  <w:footnote w:type="continuationSeparator" w:id="0">
+    <w:p>
+      <w:pPr>
+        <w:spacing w:after="0" w:line="240" w:lineRule="auto"/>
+      </w:pPr>
+      <w:r>
+        <w:continuationSeparator/>
+      </w:r>
+    </w:p>
+  </w:footnote>
+</w:footnotes>
 </file>
 
 <file path=word/numbering.xml><?xml version="1.0" encoding="utf-8"?>
@@ -7869,6 +8829,7 @@
   <w:style w:type="character" w:default="1" w:styleId="Fuentedeprrafopredeter">
     <w:name w:val="Default Paragraph Font"/>
     <w:uiPriority w:val="1"/>
+    <w:semiHidden/>
     <w:unhideWhenUsed/>
   </w:style>
   <w:style w:type="table" w:default="1" w:styleId="Tablanormal">
@@ -7891,6 +8852,50 @@
     <w:uiPriority w:val="99"/>
     <w:semiHidden/>
     <w:unhideWhenUsed/>
+  </w:style>
+  <w:style w:type="paragraph" w:styleId="Encabezado">
+    <w:name w:val="header"/>
+    <w:basedOn w:val="Normal"/>
+    <w:link w:val="EncabezadoCar"/>
+    <w:uiPriority w:val="99"/>
+    <w:unhideWhenUsed/>
+    <w:rsid w:val="00FF77BF"/>
+    <w:pPr>
+      <w:tabs>
+        <w:tab w:val="center" w:pos="4252"/>
+        <w:tab w:val="right" w:pos="8504"/>
+      </w:tabs>
+      <w:spacing w:after="0" w:line="240" w:lineRule="auto"/>
+    </w:pPr>
+  </w:style>
+  <w:style w:type="character" w:customStyle="1" w:styleId="EncabezadoCar">
+    <w:name w:val="Encabezado Car"/>
+    <w:basedOn w:val="Fuentedeprrafopredeter"/>
+    <w:link w:val="Encabezado"/>
+    <w:uiPriority w:val="99"/>
+    <w:rsid w:val="00FF77BF"/>
+  </w:style>
+  <w:style w:type="paragraph" w:styleId="Piedepgina">
+    <w:name w:val="footer"/>
+    <w:basedOn w:val="Normal"/>
+    <w:link w:val="PiedepginaCar"/>
+    <w:uiPriority w:val="99"/>
+    <w:unhideWhenUsed/>
+    <w:rsid w:val="00FF77BF"/>
+    <w:pPr>
+      <w:tabs>
+        <w:tab w:val="center" w:pos="4252"/>
+        <w:tab w:val="right" w:pos="8504"/>
+      </w:tabs>
+      <w:spacing w:after="0" w:line="240" w:lineRule="auto"/>
+    </w:pPr>
+  </w:style>
+  <w:style w:type="character" w:customStyle="1" w:styleId="PiedepginaCar">
+    <w:name w:val="Pie de página Car"/>
+    <w:basedOn w:val="Fuentedeprrafopredeter"/>
+    <w:link w:val="Piedepgina"/>
+    <w:uiPriority w:val="99"/>
+    <w:rsid w:val="00FF77BF"/>
   </w:style>
 </w:styles>
 </file>

</xml_diff>